<commit_message>
Requisito nuevo y decisiones discutidas
OWO
</commit_message>
<xml_diff>
--- a/DAS-Decisiones.docx
+++ b/DAS-Decisiones.docx
@@ -1,6 +1,6 @@
 
 <file path=word/document.xml><?xml version="1.0" encoding="utf-8"?>
-<w:document xmlns:wpc="http://schemas.microsoft.com/office/word/2010/wordprocessingCanvas" xmlns:cx="http://schemas.microsoft.com/office/drawing/2014/chartex" xmlns:cx1="http://schemas.microsoft.com/office/drawing/2015/9/8/chartex" xmlns:cx2="http://schemas.microsoft.com/office/drawing/2015/10/21/chartex" xmlns:cx3="http://schemas.microsoft.com/office/drawing/2016/5/9/chartex" xmlns:cx4="http://schemas.microsoft.com/office/drawing/2016/5/10/chartex" xmlns:cx5="http://schemas.microsoft.com/office/drawing/2016/5/11/chartex" xmlns:cx6="http://schemas.microsoft.com/office/drawing/2016/5/12/chartex" xmlns:cx7="http://schemas.microsoft.com/office/drawing/2016/5/13/chartex" xmlns:cx8="http://schemas.microsoft.com/office/drawing/2016/5/14/chartex" xmlns:mc="http://schemas.openxmlformats.org/markup-compatibility/2006" xmlns:aink="http://schemas.microsoft.com/office/drawing/2016/ink" xmlns:am3d="http://schemas.microsoft.com/office/drawing/2017/model3d" xmlns:o="urn:schemas-microsoft-com:office:office" xmlns:r="http://schemas.openxmlformats.org/officeDocument/2006/relationships" xmlns:m="http://schemas.openxmlformats.org/officeDocument/2006/math" xmlns:v="urn:schemas-microsoft-com:vml" xmlns:wp14="http://schemas.microsoft.com/office/word/2010/wordprocessingDrawing" xmlns:wp="http://schemas.openxmlformats.org/drawingml/2006/wordprocessingDrawing" xmlns:w10="urn:schemas-microsoft-com:office:word" xmlns:w="http://schemas.openxmlformats.org/wordprocessingml/2006/main" xmlns:w14="http://schemas.microsoft.com/office/word/2010/wordml" xmlns:w15="http://schemas.microsoft.com/office/word/2012/wordml" xmlns:w16cex="http://schemas.microsoft.com/office/word/2018/wordml/cex" xmlns:w16cid="http://schemas.microsoft.com/office/word/2016/wordml/cid" xmlns:w16="http://schemas.microsoft.com/office/word/2018/wordml" xmlns:w16sdtdh="http://schemas.microsoft.com/office/word/2020/wordml/sdtdatahash" xmlns:w16se="http://schemas.microsoft.com/office/word/2015/wordml/symex" xmlns:wpg="http://schemas.microsoft.com/office/word/2010/wordprocessingGroup" xmlns:wpi="http://schemas.microsoft.com/office/word/2010/wordprocessingInk" xmlns:wne="http://schemas.microsoft.com/office/word/2006/wordml" xmlns:wps="http://schemas.microsoft.com/office/word/2010/wordprocessingShape" mc:Ignorable="w14 w15 w16se w16cid w16 w16cex w16sdtdh wp14">
+<w:document xmlns:wpc="http://schemas.microsoft.com/office/word/2010/wordprocessingCanvas" xmlns:cx="http://schemas.microsoft.com/office/drawing/2014/chartex" xmlns:cx1="http://schemas.microsoft.com/office/drawing/2015/9/8/chartex" xmlns:mc="http://schemas.openxmlformats.org/markup-compatibility/2006" xmlns:o="urn:schemas-microsoft-com:office:office" xmlns:r="http://schemas.openxmlformats.org/officeDocument/2006/relationships" xmlns:m="http://schemas.openxmlformats.org/officeDocument/2006/math" xmlns:v="urn:schemas-microsoft-com:vml" xmlns:wp14="http://schemas.microsoft.com/office/word/2010/wordprocessingDrawing" xmlns:wp="http://schemas.openxmlformats.org/drawingml/2006/wordprocessingDrawing" xmlns:w10="urn:schemas-microsoft-com:office:word" xmlns:w="http://schemas.openxmlformats.org/wordprocessingml/2006/main" xmlns:w14="http://schemas.microsoft.com/office/word/2010/wordml" xmlns:w15="http://schemas.microsoft.com/office/word/2012/wordml" xmlns:w16se="http://schemas.microsoft.com/office/word/2015/wordml/symex" xmlns:wpg="http://schemas.microsoft.com/office/word/2010/wordprocessingGroup" xmlns:wpi="http://schemas.microsoft.com/office/word/2010/wordprocessingInk" xmlns:wne="http://schemas.microsoft.com/office/word/2006/wordml" xmlns:wps="http://schemas.microsoft.com/office/word/2010/wordprocessingShape" mc:Ignorable="w14 w15 w16se wp14">
   <w:body>
     <w:p>
       <w:pPr>
@@ -167,26 +167,20 @@
           <w:sz w:val="28"/>
           <w:szCs w:val="28"/>
         </w:rPr>
-        <w:t>Pros y Cons</w:t>
-      </w:r>
-    </w:p>
-    <w:p>
-      <w:pPr>
-        <w:rPr>
-          <w:rFonts w:ascii="Arial" w:hAnsi="Arial" w:cs="Arial"/>
-          <w:sz w:val="28"/>
-          <w:szCs w:val="28"/>
-        </w:rPr>
-      </w:pPr>
-    </w:p>
-    <w:p>
-      <w:pPr>
-        <w:rPr>
-          <w:rFonts w:ascii="Arial" w:hAnsi="Arial" w:cs="Arial"/>
-          <w:sz w:val="28"/>
-          <w:szCs w:val="28"/>
-        </w:rPr>
-      </w:pPr>
+        <w:t xml:space="preserve">Pros y </w:t>
+      </w:r>
+      <w:proofErr w:type="spellStart"/>
+      <w:r>
+        <w:rPr>
+          <w:rFonts w:ascii="Arial" w:hAnsi="Arial" w:cs="Arial"/>
+          <w:b/>
+          <w:bCs/>
+          <w:sz w:val="28"/>
+          <w:szCs w:val="28"/>
+        </w:rPr>
+        <w:t>Cons</w:t>
+      </w:r>
+      <w:proofErr w:type="spellEnd"/>
     </w:p>
     <w:p>
       <w:pPr>
@@ -356,15 +350,41 @@
           <w:szCs w:val="28"/>
         </w:rPr>
         <w:lastRenderedPageBreak/>
-        <w:t>{</w:t>
-      </w:r>
-      <w:r>
-        <w:rPr>
-          <w:rFonts w:ascii="Arial" w:hAnsi="Arial" w:cs="Arial"/>
-          <w:sz w:val="28"/>
-          <w:szCs w:val="28"/>
-        </w:rPr>
-        <w:t>ADD-001</w:t>
+        <w:t>{ADD-001}</w:t>
+      </w:r>
+    </w:p>
+    <w:p>
+      <w:pPr>
+        <w:rPr>
+          <w:rFonts w:ascii="Arial" w:hAnsi="Arial" w:cs="Arial"/>
+          <w:sz w:val="28"/>
+          <w:szCs w:val="28"/>
+        </w:rPr>
+      </w:pPr>
+    </w:p>
+    <w:p>
+      <w:pPr>
+        <w:rPr>
+          <w:rFonts w:ascii="Arial" w:hAnsi="Arial" w:cs="Arial"/>
+          <w:sz w:val="28"/>
+          <w:szCs w:val="28"/>
+        </w:rPr>
+      </w:pPr>
+      <w:r>
+        <w:rPr>
+          <w:rFonts w:ascii="Arial" w:hAnsi="Arial" w:cs="Arial"/>
+          <w:sz w:val="28"/>
+          <w:szCs w:val="28"/>
+        </w:rPr>
+        <w:t>{ADD-001</w:t>
+      </w:r>
+      <w:r>
+        <w:rPr>
+          <w:rFonts w:ascii="Arial" w:hAnsi="Arial" w:cs="Arial"/>
+          <w:sz w:val="28"/>
+          <w:szCs w:val="28"/>
+        </w:rPr>
+        <w:t>.1</w:t>
       </w:r>
       <w:r>
         <w:rPr>
@@ -559,7 +579,7 @@
           <w:color w:val="151515"/>
           <w:shd w:val="clear" w:color="auto" w:fill="FFFFFF"/>
         </w:rPr>
-        <w:t>E</w:t>
+        <w:t xml:space="preserve">Está compuesta por productores y consumidores de eventos. Una vez que se detecta un evento, este se transmite </w:t>
       </w:r>
       <w:r>
         <w:rPr>
@@ -567,7 +587,7 @@
           <w:color w:val="151515"/>
           <w:shd w:val="clear" w:color="auto" w:fill="FFFFFF"/>
         </w:rPr>
-        <w:t>stá compuesta por productores y consumidores de eventos.</w:t>
+        <w:t xml:space="preserve">a una plataforma </w:t>
       </w:r>
       <w:r>
         <w:rPr>
@@ -575,7 +595,7 @@
           <w:color w:val="151515"/>
           <w:shd w:val="clear" w:color="auto" w:fill="FFFFFF"/>
         </w:rPr>
-        <w:t xml:space="preserve"> </w:t>
+        <w:t xml:space="preserve">donde se procesa de manera asíncrona para </w:t>
       </w:r>
       <w:r>
         <w:rPr>
@@ -583,7 +603,7 @@
           <w:color w:val="151515"/>
           <w:shd w:val="clear" w:color="auto" w:fill="FFFFFF"/>
         </w:rPr>
-        <w:t xml:space="preserve">Una vez que se detecta un evento, este se transmite </w:t>
+        <w:t>procesar los eventos</w:t>
       </w:r>
       <w:r>
         <w:rPr>
@@ -591,47 +611,7 @@
           <w:color w:val="151515"/>
           <w:shd w:val="clear" w:color="auto" w:fill="FFFFFF"/>
         </w:rPr>
-        <w:t xml:space="preserve">a una plataforma </w:t>
-      </w:r>
-      <w:r>
-        <w:rPr>
-          <w:rFonts w:ascii="Arial" w:hAnsi="Arial" w:cs="Arial"/>
-          <w:color w:val="151515"/>
-          <w:shd w:val="clear" w:color="auto" w:fill="FFFFFF"/>
-        </w:rPr>
-        <w:t xml:space="preserve">donde se procesa de manera asíncrona para </w:t>
-      </w:r>
-      <w:r>
-        <w:rPr>
-          <w:rFonts w:ascii="Arial" w:hAnsi="Arial" w:cs="Arial"/>
-          <w:color w:val="151515"/>
-          <w:shd w:val="clear" w:color="auto" w:fill="FFFFFF"/>
-        </w:rPr>
-        <w:t>procesar los eventos</w:t>
-      </w:r>
-      <w:r>
-        <w:rPr>
-          <w:rFonts w:ascii="Arial" w:hAnsi="Arial" w:cs="Arial"/>
-          <w:color w:val="151515"/>
-          <w:shd w:val="clear" w:color="auto" w:fill="FFFFFF"/>
-        </w:rPr>
-        <w:t>.</w:t>
-      </w:r>
-      <w:r>
-        <w:rPr>
-          <w:rFonts w:ascii="Arial" w:hAnsi="Arial" w:cs="Arial"/>
-          <w:color w:val="151515"/>
-          <w:shd w:val="clear" w:color="auto" w:fill="FFFFFF"/>
-        </w:rPr>
-        <w:t xml:space="preserve"> </w:t>
-      </w:r>
-      <w:r>
-        <w:rPr>
-          <w:rFonts w:ascii="Arial" w:hAnsi="Arial" w:cs="Arial"/>
-          <w:color w:val="151515"/>
-          <w:shd w:val="clear" w:color="auto" w:fill="FFFFFF"/>
-        </w:rPr>
-        <w:t>La plataforma de procesamiento ejecutará la respuesta adecuada para el evento y enviará la actividad a los consumidores correspondientes.</w:t>
+        <w:t>. La plataforma de procesamiento ejecutará la respuesta adecuada para el evento y enviará la actividad a los consumidores correspondientes.</w:t>
       </w:r>
       <w:r>
         <w:rPr>
@@ -760,6 +740,1235 @@
         <w:rPr>
           <w:rFonts w:ascii="Arial" w:hAnsi="Arial" w:cs="Arial"/>
         </w:rPr>
+        <w:t>{</w:t>
+      </w:r>
+      <w:r>
+        <w:rPr>
+          <w:rFonts w:ascii="Arial" w:hAnsi="Arial" w:cs="Arial"/>
+        </w:rPr>
+        <w:t xml:space="preserve">Hemos elegido el Estilo por Eventos porque </w:t>
+      </w:r>
+      <w:r>
+        <w:rPr>
+          <w:rFonts w:ascii="Arial" w:hAnsi="Arial" w:cs="Arial"/>
+        </w:rPr>
+        <w:t>según como está escrito nuestro problema es el que más cuadra. Ya que, tenemos el productor</w:t>
+      </w:r>
+      <w:r>
+        <w:rPr>
+          <w:rFonts w:ascii="Arial" w:hAnsi="Arial" w:cs="Arial"/>
+        </w:rPr>
+        <w:t xml:space="preserve"> de eventos, e</w:t>
+      </w:r>
+      <w:r>
+        <w:rPr>
+          <w:rFonts w:ascii="Arial" w:hAnsi="Arial" w:cs="Arial"/>
+        </w:rPr>
+        <w:t>n este caso serían los sensores. Los sensores</w:t>
+      </w:r>
+      <w:r>
+        <w:rPr>
+          <w:rFonts w:ascii="Arial" w:hAnsi="Arial" w:cs="Arial"/>
+        </w:rPr>
+        <w:t xml:space="preserve"> envían datos al </w:t>
+      </w:r>
+      <w:r>
+        <w:rPr>
+          <w:rFonts w:ascii="Arial" w:hAnsi="Arial" w:cs="Arial"/>
+        </w:rPr>
+        <w:t>centro de notificaciones (</w:t>
+      </w:r>
+      <w:proofErr w:type="spellStart"/>
+      <w:r>
+        <w:rPr>
+          <w:rFonts w:ascii="Arial" w:hAnsi="Arial" w:cs="Arial"/>
+        </w:rPr>
+        <w:t>C</w:t>
+      </w:r>
+      <w:r>
+        <w:rPr>
+          <w:rFonts w:ascii="Arial" w:hAnsi="Arial" w:cs="Arial"/>
+        </w:rPr>
+        <w:t>ockpit</w:t>
+      </w:r>
+      <w:proofErr w:type="spellEnd"/>
+      <w:r>
+        <w:rPr>
+          <w:rFonts w:ascii="Arial" w:hAnsi="Arial" w:cs="Arial"/>
+        </w:rPr>
+        <w:t xml:space="preserve">), funcionando como gestor de eventos. Finalmente, el </w:t>
+      </w:r>
+      <w:proofErr w:type="spellStart"/>
+      <w:r>
+        <w:rPr>
+          <w:rFonts w:ascii="Arial" w:hAnsi="Arial" w:cs="Arial"/>
+        </w:rPr>
+        <w:t>Cockpit</w:t>
+      </w:r>
+      <w:proofErr w:type="spellEnd"/>
+      <w:r>
+        <w:rPr>
+          <w:rFonts w:ascii="Arial" w:hAnsi="Arial" w:cs="Arial"/>
+        </w:rPr>
+        <w:t xml:space="preserve"> le envía órdenes a las diferentes máquinas y trabajadores.</w:t>
+      </w:r>
+      <w:r>
+        <w:rPr>
+          <w:rFonts w:ascii="Arial" w:hAnsi="Arial" w:cs="Arial"/>
+        </w:rPr>
+        <w:t>}</w:t>
+      </w:r>
+    </w:p>
+    <w:p>
+      <w:pPr>
+        <w:rPr>
+          <w:rFonts w:ascii="Arial" w:hAnsi="Arial" w:cs="Arial"/>
+        </w:rPr>
+      </w:pPr>
+    </w:p>
+    <w:p>
+      <w:pPr>
+        <w:rPr>
+          <w:rFonts w:ascii="Arial" w:hAnsi="Arial" w:cs="Arial"/>
+          <w:b/>
+          <w:bCs/>
+          <w:sz w:val="28"/>
+          <w:szCs w:val="28"/>
+        </w:rPr>
+      </w:pPr>
+      <w:r>
+        <w:rPr>
+          <w:rFonts w:ascii="Arial" w:hAnsi="Arial" w:cs="Arial"/>
+          <w:b/>
+          <w:bCs/>
+          <w:sz w:val="28"/>
+          <w:szCs w:val="28"/>
+        </w:rPr>
+        <w:t>Consecuencias Positivas</w:t>
+      </w:r>
+    </w:p>
+    <w:p>
+      <w:pPr>
+        <w:numPr>
+          <w:ilvl w:val="0"/>
+          <w:numId w:val="11"/>
+        </w:numPr>
+        <w:shd w:val="clear" w:color="auto" w:fill="FFFFFF"/>
+        <w:spacing w:before="100" w:beforeAutospacing="1" w:after="150" w:line="240" w:lineRule="auto"/>
+        <w:jc w:val="both"/>
+        <w:rPr>
+          <w:rFonts w:ascii="Arial" w:eastAsia="Times New Roman" w:hAnsi="Arial" w:cs="Arial"/>
+          <w:color w:val="212529"/>
+          <w:sz w:val="21"/>
+          <w:szCs w:val="21"/>
+          <w:lang w:eastAsia="es-ES"/>
+        </w:rPr>
+      </w:pPr>
+      <w:r>
+        <w:rPr>
+          <w:rFonts w:ascii="Arial" w:eastAsia="Times New Roman" w:hAnsi="Arial" w:cs="Arial"/>
+          <w:b/>
+          <w:bCs/>
+          <w:color w:val="212529"/>
+          <w:sz w:val="21"/>
+          <w:szCs w:val="21"/>
+          <w:lang w:eastAsia="es-ES"/>
+        </w:rPr>
+        <w:t>Escalabilidad</w:t>
+      </w:r>
+      <w:r>
+        <w:rPr>
+          <w:rFonts w:ascii="Arial" w:eastAsia="Times New Roman" w:hAnsi="Arial" w:cs="Arial"/>
+          <w:color w:val="212529"/>
+          <w:sz w:val="21"/>
+          <w:szCs w:val="21"/>
+          <w:lang w:eastAsia="es-ES"/>
+        </w:rPr>
+        <w:t>: La escalabilidad es uno de los puntos más fuertes de esta arquitectura, pues permite que cada consumidor (</w:t>
+      </w:r>
+      <w:proofErr w:type="spellStart"/>
+      <w:r>
+        <w:rPr>
+          <w:rFonts w:ascii="Arial" w:eastAsia="Times New Roman" w:hAnsi="Arial" w:cs="Arial"/>
+          <w:color w:val="212529"/>
+          <w:sz w:val="21"/>
+          <w:szCs w:val="21"/>
+          <w:lang w:eastAsia="es-ES"/>
+        </w:rPr>
+        <w:t>Event</w:t>
+      </w:r>
+      <w:proofErr w:type="spellEnd"/>
+      <w:r>
+        <w:rPr>
+          <w:rFonts w:ascii="Arial" w:eastAsia="Times New Roman" w:hAnsi="Arial" w:cs="Arial"/>
+          <w:color w:val="212529"/>
+          <w:sz w:val="21"/>
+          <w:szCs w:val="21"/>
+          <w:lang w:eastAsia="es-ES"/>
+        </w:rPr>
+        <w:t xml:space="preserve"> </w:t>
+      </w:r>
+      <w:proofErr w:type="spellStart"/>
+      <w:r>
+        <w:rPr>
+          <w:rFonts w:ascii="Arial" w:eastAsia="Times New Roman" w:hAnsi="Arial" w:cs="Arial"/>
+          <w:color w:val="212529"/>
+          <w:sz w:val="21"/>
+          <w:szCs w:val="21"/>
+          <w:lang w:eastAsia="es-ES"/>
+        </w:rPr>
+        <w:t>Consummer</w:t>
+      </w:r>
+      <w:proofErr w:type="spellEnd"/>
+      <w:r>
+        <w:rPr>
+          <w:rFonts w:ascii="Arial" w:eastAsia="Times New Roman" w:hAnsi="Arial" w:cs="Arial"/>
+          <w:color w:val="212529"/>
+          <w:sz w:val="21"/>
+          <w:szCs w:val="21"/>
+          <w:lang w:eastAsia="es-ES"/>
+        </w:rPr>
+        <w:t>) puede escalar de forma independiente y reduce al máximo el acoplamiento entre los componentes.</w:t>
+      </w:r>
+    </w:p>
+    <w:p>
+      <w:pPr>
+        <w:numPr>
+          <w:ilvl w:val="0"/>
+          <w:numId w:val="11"/>
+        </w:numPr>
+        <w:shd w:val="clear" w:color="auto" w:fill="FFFFFF"/>
+        <w:spacing w:before="100" w:beforeAutospacing="1" w:after="150" w:line="240" w:lineRule="auto"/>
+        <w:jc w:val="both"/>
+        <w:rPr>
+          <w:rFonts w:ascii="Arial" w:eastAsia="Times New Roman" w:hAnsi="Arial" w:cs="Arial"/>
+          <w:color w:val="212529"/>
+          <w:sz w:val="21"/>
+          <w:szCs w:val="21"/>
+          <w:lang w:eastAsia="es-ES"/>
+        </w:rPr>
+      </w:pPr>
+      <w:r>
+        <w:rPr>
+          <w:rFonts w:ascii="Arial" w:eastAsia="Times New Roman" w:hAnsi="Arial" w:cs="Arial"/>
+          <w:b/>
+          <w:bCs/>
+          <w:color w:val="212529"/>
+          <w:sz w:val="21"/>
+          <w:szCs w:val="21"/>
+          <w:lang w:eastAsia="es-ES"/>
+        </w:rPr>
+        <w:t>Despliegue</w:t>
+      </w:r>
+      <w:r>
+        <w:rPr>
+          <w:rFonts w:ascii="Arial" w:eastAsia="Times New Roman" w:hAnsi="Arial" w:cs="Arial"/>
+          <w:color w:val="212529"/>
+          <w:sz w:val="21"/>
+          <w:szCs w:val="21"/>
+          <w:lang w:eastAsia="es-ES"/>
+        </w:rPr>
+        <w:t>: Debido al bajo acoplamiento entre los componentes, es posible el despliegue sin preocuparse por dependencias o precondiciones, al final, los componentes solamente se suscriben para recibir eventos y reaccionar ante ellos.</w:t>
+      </w:r>
+    </w:p>
+    <w:p>
+      <w:pPr>
+        <w:numPr>
+          <w:ilvl w:val="0"/>
+          <w:numId w:val="11"/>
+        </w:numPr>
+        <w:shd w:val="clear" w:color="auto" w:fill="FFFFFF"/>
+        <w:spacing w:before="100" w:beforeAutospacing="1" w:after="150" w:line="240" w:lineRule="auto"/>
+        <w:jc w:val="both"/>
+        <w:rPr>
+          <w:rFonts w:ascii="Arial" w:eastAsia="Times New Roman" w:hAnsi="Arial" w:cs="Arial"/>
+          <w:color w:val="212529"/>
+          <w:sz w:val="21"/>
+          <w:szCs w:val="21"/>
+          <w:lang w:eastAsia="es-ES"/>
+        </w:rPr>
+      </w:pPr>
+      <w:r>
+        <w:rPr>
+          <w:rFonts w:ascii="Arial" w:eastAsia="Times New Roman" w:hAnsi="Arial" w:cs="Arial"/>
+          <w:b/>
+          <w:bCs/>
+          <w:color w:val="212529"/>
+          <w:sz w:val="21"/>
+          <w:szCs w:val="21"/>
+          <w:lang w:eastAsia="es-ES"/>
+        </w:rPr>
+        <w:t>Performance</w:t>
+      </w:r>
+      <w:r>
+        <w:rPr>
+          <w:rFonts w:ascii="Arial" w:eastAsia="Times New Roman" w:hAnsi="Arial" w:cs="Arial"/>
+          <w:color w:val="212529"/>
+          <w:sz w:val="21"/>
+          <w:szCs w:val="21"/>
+          <w:lang w:eastAsia="es-ES"/>
+        </w:rPr>
+        <w:t>: Esta es que ventaja cuestionable, ya que al igual que en REST o SOA, EDA necesita pasar por una serie de pasos para completar una tarea, agregando retrasos en cada paso, desde colocar el Evento por parte del productor, esperar a que el consumidor lo tome, y generar nuevos Eventos, sin embargo, la naturaleza Asíncrona de EDA hace que esta desventaja se supere mediante el procesamiento en paralelo.</w:t>
+      </w:r>
+    </w:p>
+    <w:p>
+      <w:pPr>
+        <w:shd w:val="clear" w:color="auto" w:fill="FFFFFF"/>
+        <w:spacing w:before="100" w:beforeAutospacing="1" w:after="150" w:line="240" w:lineRule="auto"/>
+        <w:jc w:val="both"/>
+        <w:rPr>
+          <w:rFonts w:ascii="Arial" w:eastAsia="Times New Roman" w:hAnsi="Arial" w:cs="Arial"/>
+          <w:color w:val="212529"/>
+          <w:sz w:val="21"/>
+          <w:szCs w:val="21"/>
+          <w:lang w:eastAsia="es-ES"/>
+        </w:rPr>
+      </w:pPr>
+    </w:p>
+    <w:p>
+      <w:pPr>
+        <w:numPr>
+          <w:ilvl w:val="0"/>
+          <w:numId w:val="11"/>
+        </w:numPr>
+        <w:shd w:val="clear" w:color="auto" w:fill="FFFFFF"/>
+        <w:spacing w:before="100" w:beforeAutospacing="1" w:after="150" w:line="240" w:lineRule="auto"/>
+        <w:jc w:val="both"/>
+        <w:rPr>
+          <w:rFonts w:ascii="Arial" w:eastAsia="Times New Roman" w:hAnsi="Arial" w:cs="Arial"/>
+          <w:color w:val="212529"/>
+          <w:sz w:val="21"/>
+          <w:szCs w:val="21"/>
+          <w:lang w:eastAsia="es-ES"/>
+        </w:rPr>
+      </w:pPr>
+      <w:r>
+        <w:rPr>
+          <w:rFonts w:ascii="Arial" w:eastAsia="Times New Roman" w:hAnsi="Arial" w:cs="Arial"/>
+          <w:b/>
+          <w:bCs/>
+          <w:color w:val="212529"/>
+          <w:sz w:val="21"/>
+          <w:szCs w:val="21"/>
+          <w:lang w:eastAsia="es-ES"/>
+        </w:rPr>
+        <w:t>Flexibilidad</w:t>
+      </w:r>
+      <w:r>
+        <w:rPr>
+          <w:rFonts w:ascii="Arial" w:eastAsia="Times New Roman" w:hAnsi="Arial" w:cs="Arial"/>
+          <w:color w:val="212529"/>
+          <w:sz w:val="21"/>
+          <w:szCs w:val="21"/>
+          <w:lang w:eastAsia="es-ES"/>
+        </w:rPr>
+        <w:t>: EDA permite responder rápidamente a un entorno cambiante, debido a que cada componente procesador de eventos tiene una sola responsabilidad y está completamente desacoplado de los demás, de esta forma, si ocurre un cambio, se puede aislar en un solo componente sin afectar al resto, además, si un nuevo requerimiento es requerido, solo es necesario regresar un nuevo tipo de procesador de eventos que escuche un determinado tipo de evento.</w:t>
+      </w:r>
+    </w:p>
+    <w:p>
+      <w:pPr>
+        <w:rPr>
+          <w:rFonts w:ascii="Arial" w:hAnsi="Arial" w:cs="Arial"/>
+          <w:b/>
+          <w:bCs/>
+          <w:sz w:val="28"/>
+          <w:szCs w:val="28"/>
+        </w:rPr>
+      </w:pPr>
+      <w:r>
+        <w:rPr>
+          <w:rFonts w:ascii="Arial" w:hAnsi="Arial" w:cs="Arial"/>
+          <w:b/>
+          <w:bCs/>
+          <w:sz w:val="28"/>
+          <w:szCs w:val="28"/>
+        </w:rPr>
+        <w:t>Consecuencias Negativas</w:t>
+      </w:r>
+    </w:p>
+    <w:p>
+      <w:pPr>
+        <w:numPr>
+          <w:ilvl w:val="0"/>
+          <w:numId w:val="10"/>
+        </w:numPr>
+        <w:shd w:val="clear" w:color="auto" w:fill="FFFFFF"/>
+        <w:spacing w:before="100" w:beforeAutospacing="1" w:after="150" w:line="240" w:lineRule="auto"/>
+        <w:jc w:val="both"/>
+        <w:rPr>
+          <w:rFonts w:ascii="Arial" w:eastAsia="Times New Roman" w:hAnsi="Arial" w:cs="Arial"/>
+          <w:color w:val="212529"/>
+          <w:sz w:val="21"/>
+          <w:szCs w:val="21"/>
+          <w:lang w:eastAsia="es-ES"/>
+        </w:rPr>
+      </w:pPr>
+      <w:proofErr w:type="spellStart"/>
+      <w:r>
+        <w:rPr>
+          <w:rFonts w:ascii="Arial" w:eastAsia="Times New Roman" w:hAnsi="Arial" w:cs="Arial"/>
+          <w:b/>
+          <w:bCs/>
+          <w:color w:val="212529"/>
+          <w:sz w:val="21"/>
+          <w:szCs w:val="21"/>
+          <w:lang w:eastAsia="es-ES"/>
+        </w:rPr>
+        <w:t>Testabilidad</w:t>
+      </w:r>
+      <w:proofErr w:type="spellEnd"/>
+      <w:r>
+        <w:rPr>
+          <w:rFonts w:ascii="Arial" w:eastAsia="Times New Roman" w:hAnsi="Arial" w:cs="Arial"/>
+          <w:color w:val="212529"/>
+          <w:sz w:val="21"/>
+          <w:szCs w:val="21"/>
+          <w:lang w:eastAsia="es-ES"/>
+        </w:rPr>
+        <w:t>: Una arquitectura distribuida y asíncrona agrega cierta complejidad a las pruebas, pues no es posible generar un evento y esperar un resultado para validar el resultado, en su lugar, es necesario crear pruebas más sofisticadas que creen los eventos y esperen la finalización del procesamiento del evento inicial más toda la serie de eventos que se podrían generar como consecuencia del evento inicial para validar el resultado final.</w:t>
+      </w:r>
+    </w:p>
+    <w:p>
+      <w:pPr>
+        <w:numPr>
+          <w:ilvl w:val="0"/>
+          <w:numId w:val="10"/>
+        </w:numPr>
+        <w:shd w:val="clear" w:color="auto" w:fill="FFFFFF"/>
+        <w:spacing w:before="100" w:beforeAutospacing="1" w:after="150" w:line="240" w:lineRule="auto"/>
+        <w:jc w:val="both"/>
+        <w:rPr>
+          <w:rFonts w:ascii="Arial" w:eastAsia="Times New Roman" w:hAnsi="Arial" w:cs="Arial"/>
+          <w:color w:val="212529"/>
+          <w:sz w:val="21"/>
+          <w:szCs w:val="21"/>
+          <w:lang w:eastAsia="es-ES"/>
+        </w:rPr>
+      </w:pPr>
+      <w:r>
+        <w:rPr>
+          <w:rFonts w:ascii="Arial" w:eastAsia="Times New Roman" w:hAnsi="Arial" w:cs="Arial"/>
+          <w:b/>
+          <w:bCs/>
+          <w:color w:val="212529"/>
+          <w:sz w:val="21"/>
+          <w:szCs w:val="21"/>
+          <w:lang w:eastAsia="es-ES"/>
+        </w:rPr>
+        <w:t>Desarrollo</w:t>
+      </w:r>
+      <w:r>
+        <w:rPr>
+          <w:rFonts w:ascii="Arial" w:eastAsia="Times New Roman" w:hAnsi="Arial" w:cs="Arial"/>
+          <w:color w:val="212529"/>
+          <w:sz w:val="21"/>
+          <w:szCs w:val="21"/>
+          <w:lang w:eastAsia="es-ES"/>
+        </w:rPr>
+        <w:t>: Codificar soluciones asíncronas es complicado, pero aún más, es la necesidad de crear manejadores de errores más avanzados que permitan recuperarse en una arquitectura asíncrona, donde la falla en un procesador no significa la falla en el resto, lo que puede ocasionar la inconsistencia entre los sistemas.</w:t>
+      </w:r>
+    </w:p>
+    <w:p>
+      <w:pPr>
+        <w:pStyle w:val="Prrafodelista"/>
+        <w:rPr>
+          <w:rFonts w:ascii="Arial" w:hAnsi="Arial" w:cs="Arial"/>
+        </w:rPr>
+      </w:pPr>
+    </w:p>
+    <w:p>
+      <w:pPr>
+        <w:rPr>
+          <w:rFonts w:ascii="Arial" w:hAnsi="Arial" w:cs="Arial"/>
+          <w:sz w:val="28"/>
+          <w:szCs w:val="28"/>
+        </w:rPr>
+      </w:pPr>
+    </w:p>
+    <w:p>
+      <w:pPr>
+        <w:rPr>
+          <w:rFonts w:ascii="Arial" w:hAnsi="Arial" w:cs="Arial"/>
+          <w:sz w:val="28"/>
+          <w:szCs w:val="28"/>
+        </w:rPr>
+      </w:pPr>
+      <w:r>
+        <w:rPr>
+          <w:rFonts w:ascii="Arial" w:hAnsi="Arial" w:cs="Arial"/>
+          <w:sz w:val="28"/>
+          <w:szCs w:val="28"/>
+        </w:rPr>
+        <w:t>{ADD-001</w:t>
+      </w:r>
+      <w:r>
+        <w:rPr>
+          <w:rFonts w:ascii="Arial" w:hAnsi="Arial" w:cs="Arial"/>
+          <w:sz w:val="28"/>
+          <w:szCs w:val="28"/>
+        </w:rPr>
+        <w:t>.3</w:t>
+      </w:r>
+      <w:r>
+        <w:rPr>
+          <w:rFonts w:ascii="Arial" w:hAnsi="Arial" w:cs="Arial"/>
+          <w:sz w:val="28"/>
+          <w:szCs w:val="28"/>
+        </w:rPr>
+        <w:t>}</w:t>
+      </w:r>
+    </w:p>
+    <w:p>
+      <w:pPr>
+        <w:pStyle w:val="Prrafodelista"/>
+        <w:numPr>
+          <w:ilvl w:val="0"/>
+          <w:numId w:val="7"/>
+        </w:numPr>
+        <w:rPr>
+          <w:rFonts w:ascii="Arial" w:hAnsi="Arial" w:cs="Arial"/>
+        </w:rPr>
+      </w:pPr>
+      <w:r>
+        <w:rPr>
+          <w:rFonts w:ascii="Arial" w:hAnsi="Arial" w:cs="Arial"/>
+        </w:rPr>
+        <w:t xml:space="preserve">Nombre Decisión: </w:t>
+      </w:r>
+      <w:r>
+        <w:rPr>
+          <w:rFonts w:ascii="Arial" w:hAnsi="Arial" w:cs="Arial"/>
+        </w:rPr>
+        <w:t xml:space="preserve">[Estilo </w:t>
+      </w:r>
+      <w:r>
+        <w:rPr>
+          <w:rFonts w:ascii="Arial" w:hAnsi="Arial" w:cs="Arial"/>
+        </w:rPr>
+        <w:t xml:space="preserve">Pipe and </w:t>
+      </w:r>
+      <w:proofErr w:type="spellStart"/>
+      <w:r>
+        <w:rPr>
+          <w:rFonts w:ascii="Arial" w:hAnsi="Arial" w:cs="Arial"/>
+        </w:rPr>
+        <w:t>Filter</w:t>
+      </w:r>
+      <w:proofErr w:type="spellEnd"/>
+      <w:r>
+        <w:rPr>
+          <w:rFonts w:ascii="Arial" w:hAnsi="Arial" w:cs="Arial"/>
+        </w:rPr>
+        <w:t>]</w:t>
+      </w:r>
+    </w:p>
+    <w:p>
+      <w:pPr>
+        <w:pStyle w:val="Prrafodelista"/>
+        <w:numPr>
+          <w:ilvl w:val="0"/>
+          <w:numId w:val="7"/>
+        </w:numPr>
+        <w:rPr>
+          <w:rFonts w:ascii="Arial" w:hAnsi="Arial" w:cs="Arial"/>
+        </w:rPr>
+      </w:pPr>
+      <w:r>
+        <w:rPr>
+          <w:rFonts w:ascii="Arial" w:hAnsi="Arial" w:cs="Arial"/>
+        </w:rPr>
+        <w:t>Estatus: [Propuesto]</w:t>
+      </w:r>
+    </w:p>
+    <w:p>
+      <w:pPr>
+        <w:pStyle w:val="Prrafodelista"/>
+        <w:numPr>
+          <w:ilvl w:val="0"/>
+          <w:numId w:val="7"/>
+        </w:numPr>
+        <w:rPr>
+          <w:rFonts w:ascii="Arial" w:hAnsi="Arial" w:cs="Arial"/>
+        </w:rPr>
+      </w:pPr>
+      <w:r>
+        <w:rPr>
+          <w:rFonts w:ascii="Arial" w:hAnsi="Arial" w:cs="Arial"/>
+        </w:rPr>
+        <w:t>Fecha: [2022-11-09</w:t>
+      </w:r>
+      <w:r>
+        <w:rPr>
+          <w:rFonts w:ascii="Arial" w:hAnsi="Arial" w:cs="Arial"/>
+        </w:rPr>
+        <w:t>]</w:t>
+      </w:r>
+    </w:p>
+    <w:p>
+      <w:pPr>
+        <w:rPr>
+          <w:rFonts w:ascii="Arial" w:hAnsi="Arial" w:cs="Arial"/>
+          <w:b/>
+          <w:bCs/>
+          <w:sz w:val="28"/>
+          <w:szCs w:val="28"/>
+        </w:rPr>
+      </w:pPr>
+    </w:p>
+    <w:p>
+      <w:pPr>
+        <w:rPr>
+          <w:rFonts w:ascii="Arial" w:hAnsi="Arial" w:cs="Arial"/>
+          <w:b/>
+          <w:bCs/>
+          <w:sz w:val="28"/>
+          <w:szCs w:val="28"/>
+        </w:rPr>
+      </w:pPr>
+      <w:r>
+        <w:rPr>
+          <w:rFonts w:ascii="Arial" w:hAnsi="Arial" w:cs="Arial"/>
+          <w:b/>
+          <w:bCs/>
+          <w:sz w:val="28"/>
+          <w:szCs w:val="28"/>
+        </w:rPr>
+        <w:t>Requisitos</w:t>
+      </w:r>
+      <w:r>
+        <w:rPr>
+          <w:rFonts w:ascii="Arial" w:hAnsi="Arial" w:cs="Arial"/>
+          <w:b/>
+          <w:bCs/>
+          <w:sz w:val="28"/>
+          <w:szCs w:val="28"/>
+        </w:rPr>
+        <w:t xml:space="preserve"> </w:t>
+      </w:r>
+    </w:p>
+    <w:p>
+      <w:pPr>
+        <w:rPr>
+          <w:rFonts w:ascii="Arial" w:hAnsi="Arial" w:cs="Arial"/>
+        </w:rPr>
+      </w:pPr>
+      <w:r>
+        <w:rPr>
+          <w:rFonts w:ascii="Arial" w:hAnsi="Arial" w:cs="Arial"/>
+        </w:rPr>
+        <w:t>*[</w:t>
+      </w:r>
+      <w:r>
+        <w:rPr>
+          <w:rFonts w:ascii="Arial" w:hAnsi="Arial" w:cs="Arial"/>
+        </w:rPr>
+        <w:t>RF-02</w:t>
+      </w:r>
+      <w:r>
+        <w:rPr>
+          <w:rFonts w:ascii="Arial" w:hAnsi="Arial" w:cs="Arial"/>
+        </w:rPr>
+        <w:t>] *[</w:t>
+      </w:r>
+      <w:r>
+        <w:rPr>
+          <w:rFonts w:ascii="Arial" w:hAnsi="Arial" w:cs="Arial"/>
+        </w:rPr>
+        <w:t>RF-03</w:t>
+      </w:r>
+      <w:r>
+        <w:rPr>
+          <w:rFonts w:ascii="Arial" w:hAnsi="Arial" w:cs="Arial"/>
+        </w:rPr>
+        <w:t>]</w:t>
+      </w:r>
+      <w:r>
+        <w:rPr>
+          <w:rFonts w:ascii="Arial" w:hAnsi="Arial" w:cs="Arial"/>
+        </w:rPr>
+        <w:t xml:space="preserve"> *[RF-09]</w:t>
+      </w:r>
+    </w:p>
+    <w:p>
+      <w:pPr>
+        <w:rPr>
+          <w:rFonts w:ascii="Arial" w:hAnsi="Arial" w:cs="Arial"/>
+          <w:b/>
+          <w:bCs/>
+          <w:sz w:val="28"/>
+          <w:szCs w:val="28"/>
+        </w:rPr>
+      </w:pPr>
+      <w:r>
+        <w:rPr>
+          <w:rFonts w:ascii="Arial" w:hAnsi="Arial" w:cs="Arial"/>
+          <w:b/>
+          <w:bCs/>
+          <w:sz w:val="28"/>
+          <w:szCs w:val="28"/>
+        </w:rPr>
+        <w:t>Descripción</w:t>
+      </w:r>
+    </w:p>
+    <w:p>
+      <w:pPr>
+        <w:rPr>
+          <w:rFonts w:ascii="Arial" w:hAnsi="Arial" w:cs="Arial"/>
+          <w:color w:val="151515"/>
+          <w:shd w:val="clear" w:color="auto" w:fill="FFFFFF"/>
+        </w:rPr>
+      </w:pPr>
+      <w:r>
+        <w:rPr>
+          <w:rFonts w:ascii="Arial" w:hAnsi="Arial" w:cs="Arial"/>
+        </w:rPr>
+        <w:t>{</w:t>
+      </w:r>
+      <w:r>
+        <w:rPr>
+          <w:rFonts w:ascii="Arial" w:hAnsi="Arial" w:cs="Arial"/>
+        </w:rPr>
+        <w:t>}</w:t>
+      </w:r>
+    </w:p>
+    <w:p>
+      <w:pPr>
+        <w:rPr>
+          <w:rFonts w:ascii="Arial" w:hAnsi="Arial" w:cs="Arial"/>
+        </w:rPr>
+      </w:pPr>
+    </w:p>
+    <w:p>
+      <w:pPr>
+        <w:rPr>
+          <w:rFonts w:ascii="Arial" w:hAnsi="Arial" w:cs="Arial"/>
+          <w:b/>
+          <w:bCs/>
+          <w:sz w:val="28"/>
+          <w:szCs w:val="28"/>
+        </w:rPr>
+      </w:pPr>
+      <w:r>
+        <w:rPr>
+          <w:rFonts w:ascii="Arial" w:hAnsi="Arial" w:cs="Arial"/>
+          <w:b/>
+          <w:bCs/>
+          <w:sz w:val="28"/>
+          <w:szCs w:val="28"/>
+        </w:rPr>
+        <w:t>Argumentación</w:t>
+      </w:r>
+    </w:p>
+    <w:p>
+      <w:pPr>
+        <w:rPr>
+          <w:rFonts w:ascii="Arial" w:hAnsi="Arial" w:cs="Arial"/>
+        </w:rPr>
+      </w:pPr>
+      <w:r>
+        <w:rPr>
+          <w:rFonts w:ascii="Arial" w:hAnsi="Arial" w:cs="Arial"/>
+        </w:rPr>
+        <w:t>{</w:t>
+      </w:r>
+      <w:r>
+        <w:rPr>
+          <w:rFonts w:ascii="Arial" w:hAnsi="Arial" w:cs="Arial"/>
+        </w:rPr>
+        <w:t>}</w:t>
+      </w:r>
+    </w:p>
+    <w:p>
+      <w:pPr>
+        <w:rPr>
+          <w:rFonts w:ascii="Arial" w:hAnsi="Arial" w:cs="Arial"/>
+        </w:rPr>
+      </w:pPr>
+    </w:p>
+    <w:p>
+      <w:pPr>
+        <w:rPr>
+          <w:rFonts w:ascii="Arial" w:hAnsi="Arial" w:cs="Arial"/>
+          <w:b/>
+          <w:bCs/>
+          <w:sz w:val="28"/>
+          <w:szCs w:val="28"/>
+        </w:rPr>
+      </w:pPr>
+      <w:r>
+        <w:rPr>
+          <w:rFonts w:ascii="Arial" w:hAnsi="Arial" w:cs="Arial"/>
+          <w:b/>
+          <w:bCs/>
+          <w:sz w:val="28"/>
+          <w:szCs w:val="28"/>
+        </w:rPr>
+        <w:t>Consecuencias Positivas</w:t>
+      </w:r>
+    </w:p>
+    <w:p>
+      <w:pPr>
+        <w:numPr>
+          <w:ilvl w:val="0"/>
+          <w:numId w:val="11"/>
+        </w:numPr>
+        <w:shd w:val="clear" w:color="auto" w:fill="FFFFFF"/>
+        <w:spacing w:before="100" w:beforeAutospacing="1" w:after="150" w:line="240" w:lineRule="auto"/>
+        <w:jc w:val="both"/>
+        <w:rPr>
+          <w:rFonts w:ascii="Arial" w:hAnsi="Arial" w:cs="Arial"/>
+          <w:b/>
+          <w:bCs/>
+          <w:sz w:val="28"/>
+          <w:szCs w:val="28"/>
+        </w:rPr>
+      </w:pPr>
+    </w:p>
+    <w:p>
+      <w:pPr>
+        <w:shd w:val="clear" w:color="auto" w:fill="FFFFFF"/>
+        <w:spacing w:before="100" w:beforeAutospacing="1" w:after="150" w:line="240" w:lineRule="auto"/>
+        <w:ind w:left="720"/>
+        <w:jc w:val="both"/>
+        <w:rPr>
+          <w:rFonts w:ascii="Arial" w:hAnsi="Arial" w:cs="Arial"/>
+          <w:b/>
+          <w:bCs/>
+          <w:sz w:val="28"/>
+          <w:szCs w:val="28"/>
+        </w:rPr>
+      </w:pPr>
+    </w:p>
+    <w:p>
+      <w:pPr>
+        <w:shd w:val="clear" w:color="auto" w:fill="FFFFFF"/>
+        <w:spacing w:before="100" w:beforeAutospacing="1" w:after="150" w:line="240" w:lineRule="auto"/>
+        <w:jc w:val="both"/>
+        <w:rPr>
+          <w:rFonts w:ascii="Arial" w:hAnsi="Arial" w:cs="Arial"/>
+          <w:b/>
+          <w:bCs/>
+          <w:sz w:val="28"/>
+          <w:szCs w:val="28"/>
+        </w:rPr>
+      </w:pPr>
+      <w:r>
+        <w:rPr>
+          <w:rFonts w:ascii="Arial" w:hAnsi="Arial" w:cs="Arial"/>
+          <w:b/>
+          <w:bCs/>
+          <w:sz w:val="28"/>
+          <w:szCs w:val="28"/>
+        </w:rPr>
+        <w:t>Consecuencias Negativas</w:t>
+      </w:r>
+    </w:p>
+    <w:p>
+      <w:pPr>
+        <w:numPr>
+          <w:ilvl w:val="0"/>
+          <w:numId w:val="10"/>
+        </w:numPr>
+        <w:shd w:val="clear" w:color="auto" w:fill="FFFFFF"/>
+        <w:spacing w:before="100" w:beforeAutospacing="1" w:after="150" w:line="240" w:lineRule="auto"/>
+        <w:jc w:val="both"/>
+        <w:rPr>
+          <w:rFonts w:ascii="Arial" w:hAnsi="Arial" w:cs="Arial"/>
+          <w:sz w:val="28"/>
+          <w:szCs w:val="28"/>
+        </w:rPr>
+      </w:pPr>
+    </w:p>
+    <w:p>
+      <w:pPr>
+        <w:rPr>
+          <w:rFonts w:ascii="Arial" w:hAnsi="Arial" w:cs="Arial"/>
+          <w:sz w:val="28"/>
+          <w:szCs w:val="28"/>
+        </w:rPr>
+      </w:pPr>
+    </w:p>
+    <w:p>
+      <w:pPr>
+        <w:rPr>
+          <w:rFonts w:ascii="Arial" w:hAnsi="Arial" w:cs="Arial"/>
+          <w:sz w:val="28"/>
+          <w:szCs w:val="28"/>
+        </w:rPr>
+      </w:pPr>
+    </w:p>
+    <w:p>
+      <w:pPr>
+        <w:rPr>
+          <w:rFonts w:ascii="Arial" w:hAnsi="Arial" w:cs="Arial"/>
+          <w:sz w:val="28"/>
+          <w:szCs w:val="28"/>
+        </w:rPr>
+      </w:pPr>
+    </w:p>
+    <w:p>
+      <w:pPr>
+        <w:rPr>
+          <w:rFonts w:ascii="Arial" w:hAnsi="Arial" w:cs="Arial"/>
+          <w:sz w:val="28"/>
+          <w:szCs w:val="28"/>
+        </w:rPr>
+      </w:pPr>
+    </w:p>
+    <w:p>
+      <w:pPr>
+        <w:rPr>
+          <w:rFonts w:ascii="Arial" w:hAnsi="Arial" w:cs="Arial"/>
+          <w:sz w:val="28"/>
+          <w:szCs w:val="28"/>
+        </w:rPr>
+      </w:pPr>
+    </w:p>
+    <w:p>
+      <w:pPr>
+        <w:rPr>
+          <w:rFonts w:ascii="Arial" w:hAnsi="Arial" w:cs="Arial"/>
+          <w:sz w:val="28"/>
+          <w:szCs w:val="28"/>
+        </w:rPr>
+      </w:pPr>
+    </w:p>
+    <w:p>
+      <w:pPr>
+        <w:rPr>
+          <w:rFonts w:ascii="Arial" w:hAnsi="Arial" w:cs="Arial"/>
+          <w:sz w:val="28"/>
+          <w:szCs w:val="28"/>
+        </w:rPr>
+      </w:pPr>
+    </w:p>
+    <w:p>
+      <w:pPr>
+        <w:rPr>
+          <w:rFonts w:ascii="Arial" w:hAnsi="Arial" w:cs="Arial"/>
+          <w:sz w:val="28"/>
+          <w:szCs w:val="28"/>
+        </w:rPr>
+      </w:pPr>
+    </w:p>
+    <w:p>
+      <w:pPr>
+        <w:rPr>
+          <w:rFonts w:ascii="Arial" w:hAnsi="Arial" w:cs="Arial"/>
+          <w:sz w:val="28"/>
+          <w:szCs w:val="28"/>
+        </w:rPr>
+      </w:pPr>
+    </w:p>
+    <w:p>
+      <w:pPr>
+        <w:rPr>
+          <w:rFonts w:ascii="Arial" w:hAnsi="Arial" w:cs="Arial"/>
+          <w:sz w:val="28"/>
+          <w:szCs w:val="28"/>
+        </w:rPr>
+      </w:pPr>
+    </w:p>
+    <w:p>
+      <w:pPr>
+        <w:rPr>
+          <w:rFonts w:ascii="Arial" w:hAnsi="Arial" w:cs="Arial"/>
+          <w:sz w:val="28"/>
+          <w:szCs w:val="28"/>
+        </w:rPr>
+      </w:pPr>
+    </w:p>
+    <w:p>
+      <w:pPr>
+        <w:rPr>
+          <w:rFonts w:ascii="Arial" w:hAnsi="Arial" w:cs="Arial"/>
+          <w:sz w:val="28"/>
+          <w:szCs w:val="28"/>
+        </w:rPr>
+      </w:pPr>
+      <w:r>
+        <w:rPr>
+          <w:rFonts w:ascii="Arial" w:hAnsi="Arial" w:cs="Arial"/>
+          <w:sz w:val="28"/>
+          <w:szCs w:val="28"/>
+          <w:highlight w:val="red"/>
+        </w:rPr>
+        <w:lastRenderedPageBreak/>
+        <w:t>{ADD-002}</w:t>
+      </w:r>
+    </w:p>
+    <w:p>
+      <w:pPr>
+        <w:pStyle w:val="Prrafodelista"/>
+        <w:numPr>
+          <w:ilvl w:val="0"/>
+          <w:numId w:val="7"/>
+        </w:numPr>
+        <w:rPr>
+          <w:rFonts w:ascii="Arial" w:hAnsi="Arial" w:cs="Arial"/>
+        </w:rPr>
+      </w:pPr>
+      <w:r>
+        <w:rPr>
+          <w:rFonts w:ascii="Arial" w:hAnsi="Arial" w:cs="Arial"/>
+        </w:rPr>
+        <w:t xml:space="preserve">Nombre Decisión: </w:t>
+      </w:r>
+      <w:r>
+        <w:rPr>
+          <w:rFonts w:ascii="Arial" w:hAnsi="Arial" w:cs="Arial"/>
+        </w:rPr>
+        <w:t xml:space="preserve">[Factory </w:t>
+      </w:r>
+      <w:proofErr w:type="spellStart"/>
+      <w:r>
+        <w:rPr>
+          <w:rFonts w:ascii="Arial" w:hAnsi="Arial" w:cs="Arial"/>
+        </w:rPr>
+        <w:t>Method</w:t>
+      </w:r>
+      <w:proofErr w:type="spellEnd"/>
+      <w:r>
+        <w:rPr>
+          <w:rFonts w:ascii="Arial" w:hAnsi="Arial" w:cs="Arial"/>
+        </w:rPr>
+        <w:t>]</w:t>
+      </w:r>
+    </w:p>
+    <w:p>
+      <w:pPr>
+        <w:pStyle w:val="Prrafodelista"/>
+        <w:numPr>
+          <w:ilvl w:val="0"/>
+          <w:numId w:val="7"/>
+        </w:numPr>
+        <w:rPr>
+          <w:rFonts w:ascii="Arial" w:hAnsi="Arial" w:cs="Arial"/>
+        </w:rPr>
+      </w:pPr>
+      <w:r>
+        <w:rPr>
+          <w:rFonts w:ascii="Arial" w:hAnsi="Arial" w:cs="Arial"/>
+        </w:rPr>
+        <w:t>Estatus: [Propuesto]</w:t>
+      </w:r>
+    </w:p>
+    <w:p>
+      <w:pPr>
+        <w:pStyle w:val="Prrafodelista"/>
+        <w:numPr>
+          <w:ilvl w:val="0"/>
+          <w:numId w:val="7"/>
+        </w:numPr>
+        <w:rPr>
+          <w:rFonts w:ascii="Arial" w:hAnsi="Arial" w:cs="Arial"/>
+        </w:rPr>
+      </w:pPr>
+      <w:r>
+        <w:rPr>
+          <w:rFonts w:ascii="Arial" w:hAnsi="Arial" w:cs="Arial"/>
+        </w:rPr>
+        <w:t>Fecha: [2022-11-08]</w:t>
+      </w:r>
+    </w:p>
+    <w:p>
+      <w:pPr>
+        <w:rPr>
+          <w:rFonts w:ascii="Arial" w:hAnsi="Arial" w:cs="Arial"/>
+          <w:b/>
+          <w:bCs/>
+          <w:sz w:val="28"/>
+          <w:szCs w:val="28"/>
+        </w:rPr>
+      </w:pPr>
+    </w:p>
+    <w:p>
+      <w:pPr>
+        <w:rPr>
+          <w:rFonts w:ascii="Arial" w:hAnsi="Arial" w:cs="Arial"/>
+          <w:b/>
+          <w:bCs/>
+          <w:sz w:val="28"/>
+          <w:szCs w:val="28"/>
+        </w:rPr>
+      </w:pPr>
+      <w:r>
+        <w:rPr>
+          <w:rFonts w:ascii="Arial" w:hAnsi="Arial" w:cs="Arial"/>
+          <w:b/>
+          <w:bCs/>
+          <w:sz w:val="28"/>
+          <w:szCs w:val="28"/>
+        </w:rPr>
+        <w:t>Requisitos</w:t>
+      </w:r>
+      <w:r>
+        <w:rPr>
+          <w:rFonts w:ascii="Arial" w:hAnsi="Arial" w:cs="Arial"/>
+          <w:b/>
+          <w:bCs/>
+          <w:sz w:val="28"/>
+          <w:szCs w:val="28"/>
+        </w:rPr>
+        <w:t xml:space="preserve"> </w:t>
+      </w:r>
+    </w:p>
+    <w:p>
+      <w:pPr>
+        <w:rPr>
+          <w:rFonts w:ascii="Arial" w:hAnsi="Arial" w:cs="Arial"/>
+        </w:rPr>
+      </w:pPr>
+      <w:r>
+        <w:rPr>
+          <w:rFonts w:ascii="Arial" w:hAnsi="Arial" w:cs="Arial"/>
+        </w:rPr>
+        <w:t>*[</w:t>
+      </w:r>
+      <w:r>
+        <w:rPr>
+          <w:rFonts w:ascii="Arial" w:hAnsi="Arial" w:cs="Arial"/>
+        </w:rPr>
+        <w:t>RF-05</w:t>
+      </w:r>
+      <w:r>
+        <w:rPr>
+          <w:rFonts w:ascii="Arial" w:hAnsi="Arial" w:cs="Arial"/>
+        </w:rPr>
+        <w:t xml:space="preserve">] </w:t>
+      </w:r>
+    </w:p>
+    <w:p>
+      <w:pPr>
+        <w:rPr>
+          <w:rFonts w:ascii="Arial" w:hAnsi="Arial" w:cs="Arial"/>
+          <w:b/>
+          <w:bCs/>
+          <w:sz w:val="28"/>
+          <w:szCs w:val="28"/>
+        </w:rPr>
+      </w:pPr>
+      <w:r>
+        <w:rPr>
+          <w:rFonts w:ascii="Arial" w:hAnsi="Arial" w:cs="Arial"/>
+          <w:b/>
+          <w:bCs/>
+          <w:sz w:val="28"/>
+          <w:szCs w:val="28"/>
+        </w:rPr>
+        <w:t>Descripción</w:t>
+      </w:r>
+    </w:p>
+    <w:p>
+      <w:pPr>
+        <w:pStyle w:val="NormalWeb"/>
+        <w:shd w:val="clear" w:color="auto" w:fill="FFFFFF"/>
+        <w:rPr>
+          <w:rFonts w:ascii="PT Sans" w:hAnsi="PT Sans"/>
+          <w:color w:val="000000" w:themeColor="text1"/>
+        </w:rPr>
+      </w:pPr>
+      <w:r>
+        <w:rPr>
+          <w:rFonts w:ascii="Arial" w:hAnsi="Arial" w:cs="Arial"/>
+          <w:color w:val="000000" w:themeColor="text1"/>
+          <w:sz w:val="22"/>
+          <w:szCs w:val="22"/>
+        </w:rPr>
+        <w:t>{Es un patrón de diseño creacional que proporciona una interfaz para crear objetos en una superclase, mientras permite a las subclases alterar el tipo de objetos que se crearán.}</w:t>
+      </w:r>
+    </w:p>
+    <w:p>
+      <w:pPr>
+        <w:rPr>
+          <w:rFonts w:ascii="Arial" w:hAnsi="Arial" w:cs="Arial"/>
+          <w:b/>
+          <w:bCs/>
+          <w:sz w:val="28"/>
+          <w:szCs w:val="28"/>
+        </w:rPr>
+      </w:pPr>
+      <w:r>
+        <w:rPr>
+          <w:rFonts w:ascii="Arial" w:hAnsi="Arial" w:cs="Arial"/>
+          <w:b/>
+          <w:bCs/>
+          <w:sz w:val="28"/>
+          <w:szCs w:val="28"/>
+        </w:rPr>
+        <w:t>Alternativas</w:t>
+      </w:r>
+    </w:p>
+    <w:p>
+      <w:pPr>
+        <w:pStyle w:val="Prrafodelista"/>
+        <w:numPr>
+          <w:ilvl w:val="0"/>
+          <w:numId w:val="8"/>
+        </w:numPr>
+        <w:rPr>
+          <w:rFonts w:ascii="Arial" w:hAnsi="Arial" w:cs="Arial"/>
+        </w:rPr>
+      </w:pPr>
+      <w:r>
+        <w:rPr>
+          <w:rFonts w:ascii="Arial" w:hAnsi="Arial" w:cs="Arial"/>
+        </w:rPr>
+        <w:t>{</w:t>
+      </w:r>
+      <w:proofErr w:type="spellStart"/>
+      <w:r>
+        <w:rPr>
+          <w:rFonts w:ascii="Arial" w:hAnsi="Arial" w:cs="Arial"/>
+        </w:rPr>
+        <w:t>Abstract</w:t>
+      </w:r>
+      <w:proofErr w:type="spellEnd"/>
+      <w:r>
+        <w:rPr>
+          <w:rFonts w:ascii="Arial" w:hAnsi="Arial" w:cs="Arial"/>
+        </w:rPr>
+        <w:t xml:space="preserve"> Factory}</w:t>
+      </w:r>
+    </w:p>
+    <w:p>
+      <w:pPr>
+        <w:rPr>
+          <w:rFonts w:ascii="Arial" w:hAnsi="Arial" w:cs="Arial"/>
+        </w:rPr>
+      </w:pPr>
+    </w:p>
+    <w:p>
+      <w:pPr>
+        <w:rPr>
+          <w:rFonts w:ascii="Arial" w:hAnsi="Arial" w:cs="Arial"/>
+          <w:b/>
+          <w:bCs/>
+          <w:sz w:val="28"/>
+          <w:szCs w:val="28"/>
+        </w:rPr>
+      </w:pPr>
+      <w:r>
+        <w:rPr>
+          <w:rFonts w:ascii="Arial" w:hAnsi="Arial" w:cs="Arial"/>
+          <w:b/>
+          <w:bCs/>
+          <w:sz w:val="28"/>
+          <w:szCs w:val="28"/>
+        </w:rPr>
+        <w:t>Argumentación</w:t>
+      </w:r>
+    </w:p>
+    <w:p>
+      <w:pPr>
+        <w:rPr>
+          <w:rFonts w:ascii="Arial" w:hAnsi="Arial" w:cs="Arial"/>
+        </w:rPr>
+      </w:pPr>
+      <w:r>
+        <w:rPr>
+          <w:rFonts w:ascii="Arial" w:hAnsi="Arial" w:cs="Arial"/>
+        </w:rPr>
         <w:t>{}</w:t>
       </w:r>
     </w:p>
@@ -916,13 +2125,21 @@
           <w:szCs w:val="28"/>
         </w:rPr>
       </w:pPr>
-      <w:r>
-        <w:rPr>
-          <w:rFonts w:ascii="Arial" w:hAnsi="Arial" w:cs="Arial"/>
-          <w:sz w:val="28"/>
-          <w:szCs w:val="28"/>
-        </w:rPr>
-        <w:lastRenderedPageBreak/>
+    </w:p>
+    <w:p>
+      <w:pPr>
+        <w:rPr>
+          <w:rFonts w:ascii="Arial" w:hAnsi="Arial" w:cs="Arial"/>
+          <w:sz w:val="28"/>
+          <w:szCs w:val="28"/>
+        </w:rPr>
+      </w:pPr>
+      <w:r>
+        <w:rPr>
+          <w:rFonts w:ascii="Arial" w:hAnsi="Arial" w:cs="Arial"/>
+          <w:sz w:val="28"/>
+          <w:szCs w:val="28"/>
+        </w:rPr>
         <w:t>{ADD-00</w:t>
       </w:r>
       <w:r>
@@ -931,7 +2148,7 @@
           <w:sz w:val="28"/>
           <w:szCs w:val="28"/>
         </w:rPr>
-        <w:t>2</w:t>
+        <w:t>3</w:t>
       </w:r>
       <w:r>
         <w:rPr>
@@ -965,12 +2182,14 @@
         </w:rPr>
         <w:t>[</w:t>
       </w:r>
-      <w:r>
-        <w:rPr>
-          <w:rFonts w:ascii="Arial" w:hAnsi="Arial" w:cs="Arial"/>
-        </w:rPr>
-        <w:t>Factory Method</w:t>
-      </w:r>
+      <w:proofErr w:type="spellStart"/>
+      <w:r>
+        <w:rPr>
+          <w:rFonts w:ascii="Arial" w:hAnsi="Arial" w:cs="Arial"/>
+        </w:rPr>
+        <w:t>Observer</w:t>
+      </w:r>
+      <w:proofErr w:type="spellEnd"/>
       <w:r>
         <w:rPr>
           <w:rFonts w:ascii="Arial" w:hAnsi="Arial" w:cs="Arial"/>
@@ -1078,13 +2297,25 @@
         <w:rPr>
           <w:rFonts w:ascii="Arial" w:hAnsi="Arial" w:cs="Arial"/>
         </w:rPr>
-        <w:t>5</w:t>
-      </w:r>
-      <w:r>
-        <w:rPr>
-          <w:rFonts w:ascii="Arial" w:hAnsi="Arial" w:cs="Arial"/>
-        </w:rPr>
-        <w:t xml:space="preserve">] </w:t>
+        <w:t>6</w:t>
+      </w:r>
+      <w:r>
+        <w:rPr>
+          <w:rFonts w:ascii="Arial" w:hAnsi="Arial" w:cs="Arial"/>
+        </w:rPr>
+        <w:t>]</w:t>
+      </w:r>
+      <w:r>
+        <w:rPr>
+          <w:rFonts w:ascii="Arial" w:hAnsi="Arial" w:cs="Arial"/>
+        </w:rPr>
+        <w:t xml:space="preserve"> *[RF-07]</w:t>
+      </w:r>
+      <w:r>
+        <w:rPr>
+          <w:rFonts w:ascii="Arial" w:hAnsi="Arial" w:cs="Arial"/>
+        </w:rPr>
+        <w:t xml:space="preserve"> </w:t>
       </w:r>
     </w:p>
     <w:p>
@@ -1112,20 +2343,13 @@
       <w:pPr>
         <w:pStyle w:val="NormalWeb"/>
         <w:shd w:val="clear" w:color="auto" w:fill="FFFFFF"/>
-        <w:rPr>
-          <w:rFonts w:ascii="PT Sans" w:hAnsi="PT Sans"/>
-          <w:color w:val="000000" w:themeColor="text1"/>
-        </w:rPr>
-      </w:pPr>
-      <w:r>
         <w:rPr>
           <w:rFonts w:ascii="Arial" w:hAnsi="Arial" w:cs="Arial"/>
           <w:color w:val="000000" w:themeColor="text1"/>
           <w:sz w:val="22"/>
           <w:szCs w:val="22"/>
         </w:rPr>
-        <w:t>{</w:t>
-      </w:r>
+      </w:pPr>
       <w:r>
         <w:rPr>
           <w:rFonts w:ascii="Arial" w:hAnsi="Arial" w:cs="Arial"/>
@@ -1133,7 +2357,7 @@
           <w:sz w:val="22"/>
           <w:szCs w:val="22"/>
         </w:rPr>
-        <w:t>E</w:t>
+        <w:t>{</w:t>
       </w:r>
       <w:r>
         <w:rPr>
@@ -1141,8 +2365,18 @@
           <w:color w:val="000000" w:themeColor="text1"/>
           <w:sz w:val="22"/>
           <w:szCs w:val="22"/>
-        </w:rPr>
-        <w:t>s un patrón de diseño creacional que proporciona una interfaz para crear objetos en una superclase, mientras permite a las subclases alterar el tipo de objetos que se crearán.}</w:t>
+          <w:shd w:val="clear" w:color="auto" w:fill="FFFFFF"/>
+        </w:rPr>
+        <w:t>Es un patrón de diseño de comportamiento que te permite definir un mecanismo de suscripción para notificar a varios objetos sobre cualquier evento que le suceda al objeto que están observando.</w:t>
+      </w:r>
+      <w:r>
+        <w:rPr>
+          <w:rFonts w:ascii="Arial" w:hAnsi="Arial" w:cs="Arial"/>
+          <w:color w:val="000000" w:themeColor="text1"/>
+          <w:sz w:val="22"/>
+          <w:szCs w:val="22"/>
+        </w:rPr>
+        <w:t>}</w:t>
       </w:r>
     </w:p>
     <w:p>
@@ -1183,11 +2417,19 @@
         </w:rPr>
         <w:t>{</w:t>
       </w:r>
-      <w:r>
-        <w:rPr>
-          <w:rFonts w:ascii="Arial" w:hAnsi="Arial" w:cs="Arial"/>
-        </w:rPr>
-        <w:t>Abstract Factory</w:t>
+      <w:proofErr w:type="spellStart"/>
+      <w:r>
+        <w:rPr>
+          <w:rFonts w:ascii="Arial" w:hAnsi="Arial" w:cs="Arial"/>
+        </w:rPr>
+        <w:t>Publish</w:t>
+      </w:r>
+      <w:proofErr w:type="spellEnd"/>
+      <w:r>
+        <w:rPr>
+          <w:rFonts w:ascii="Arial" w:hAnsi="Arial" w:cs="Arial"/>
+        </w:rPr>
+        <w:t>-Suscribe</w:t>
       </w:r>
       <w:r>
         <w:rPr>
@@ -1405,7 +2647,6 @@
           <w:sz w:val="28"/>
           <w:szCs w:val="28"/>
         </w:rPr>
-        <w:lastRenderedPageBreak/>
         <w:t>{ADD-00</w:t>
       </w:r>
       <w:r>
@@ -1414,7 +2655,7 @@
           <w:sz w:val="28"/>
           <w:szCs w:val="28"/>
         </w:rPr>
-        <w:t>3</w:t>
+        <w:t>4</w:t>
       </w:r>
       <w:r>
         <w:rPr>
@@ -1452,7 +2693,7 @@
         <w:rPr>
           <w:rFonts w:ascii="Arial" w:hAnsi="Arial" w:cs="Arial"/>
         </w:rPr>
-        <w:t>Observer</w:t>
+        <w:t>Estilo por Capas</w:t>
       </w:r>
       <w:r>
         <w:rPr>
@@ -1555,13 +2796,7 @@
         <w:rPr>
           <w:rFonts w:ascii="Arial" w:hAnsi="Arial" w:cs="Arial"/>
         </w:rPr>
-        <w:t>RF-0</w:t>
-      </w:r>
-      <w:r>
-        <w:rPr>
-          <w:rFonts w:ascii="Arial" w:hAnsi="Arial" w:cs="Arial"/>
-        </w:rPr>
-        <w:t>6</w:t>
+        <w:t>RF-06</w:t>
       </w:r>
       <w:r>
         <w:rPr>
@@ -1631,7 +2866,7 @@
           <w:szCs w:val="22"/>
           <w:shd w:val="clear" w:color="auto" w:fill="FFFFFF"/>
         </w:rPr>
-        <w:t>E</w:t>
+        <w:t>T</w:t>
       </w:r>
       <w:r>
         <w:rPr>
@@ -1641,16 +2876,7 @@
           <w:szCs w:val="22"/>
           <w:shd w:val="clear" w:color="auto" w:fill="FFFFFF"/>
         </w:rPr>
-        <w:t>s un patrón de diseño de comportamiento que te permite definir un mecanismo de suscripción para notificar a varios objetos sobre cualquier evento que le suceda al objeto que están observando.</w:t>
-      </w:r>
-      <w:r>
-        <w:rPr>
-          <w:rFonts w:ascii="Arial" w:hAnsi="Arial" w:cs="Arial"/>
-          <w:color w:val="000000" w:themeColor="text1"/>
-          <w:sz w:val="22"/>
-          <w:szCs w:val="22"/>
-        </w:rPr>
-        <w:t>}</w:t>
+        <w:t>odas las capas se colocan de forma horizontal, de tal forma que cada capa solo puede comunicarse con la capa que está inmediatamente por debajo, por lo que, si una capa quiere comunicarse con otras que están mucho más abajo, tendrán que hacerlo mediante la capa que está inmediatamente por debajo}</w:t>
       </w:r>
     </w:p>
     <w:p>
@@ -1689,13 +2915,14 @@
         <w:rPr>
           <w:rFonts w:ascii="Arial" w:hAnsi="Arial" w:cs="Arial"/>
         </w:rPr>
-        <w:t>{</w:t>
-      </w:r>
-      <w:r>
-        <w:rPr>
-          <w:rFonts w:ascii="Arial" w:hAnsi="Arial" w:cs="Arial"/>
-        </w:rPr>
-        <w:t>Publish-Suscribe</w:t>
+        <w:t xml:space="preserve">{Estilo </w:t>
+      </w:r>
+      <w:r>
+        <w:rPr>
+          <w:rFonts w:ascii="Arial" w:hAnsi="Arial" w:cs="Arial"/>
+          <w:lang w:val="en-US"/>
+        </w:rPr>
+        <w:t>Pipe and Filter</w:t>
       </w:r>
       <w:r>
         <w:rPr>
@@ -1703,6 +2930,49 @@
         </w:rPr>
         <w:t>}</w:t>
       </w:r>
+    </w:p>
+    <w:p>
+      <w:pPr>
+        <w:pStyle w:val="Prrafodelista"/>
+        <w:numPr>
+          <w:ilvl w:val="0"/>
+          <w:numId w:val="8"/>
+        </w:numPr>
+        <w:rPr>
+          <w:rFonts w:ascii="Arial" w:hAnsi="Arial" w:cs="Arial"/>
+        </w:rPr>
+      </w:pPr>
+      <w:proofErr w:type="spellStart"/>
+      <w:r>
+        <w:rPr>
+          <w:rStyle w:val="Textoennegrita"/>
+          <w:rFonts w:ascii="PT Sans" w:hAnsi="PT Sans"/>
+          <w:color w:val="444444"/>
+          <w:shd w:val="clear" w:color="auto" w:fill="FFFFFF"/>
+        </w:rPr>
+        <w:t>Chain</w:t>
+      </w:r>
+      <w:proofErr w:type="spellEnd"/>
+      <w:r>
+        <w:rPr>
+          <w:rStyle w:val="Textoennegrita"/>
+          <w:rFonts w:ascii="PT Sans" w:hAnsi="PT Sans"/>
+          <w:color w:val="444444"/>
+          <w:shd w:val="clear" w:color="auto" w:fill="FFFFFF"/>
+        </w:rPr>
+        <w:t xml:space="preserve"> of </w:t>
+      </w:r>
+      <w:proofErr w:type="spellStart"/>
+      <w:r>
+        <w:rPr>
+          <w:rStyle w:val="Textoennegrita"/>
+          <w:rFonts w:ascii="PT Sans" w:hAnsi="PT Sans"/>
+          <w:color w:val="444444"/>
+          <w:shd w:val="clear" w:color="auto" w:fill="FFFFFF"/>
+        </w:rPr>
+        <w:t>Responsibility</w:t>
+      </w:r>
+      <w:proofErr w:type="spellEnd"/>
     </w:p>
     <w:p>
       <w:pPr>
@@ -1862,562 +3132,139 @@
           <w:szCs w:val="28"/>
         </w:rPr>
       </w:pPr>
-    </w:p>
-    <w:p>
-      <w:pPr>
-        <w:rPr>
-          <w:rFonts w:ascii="Arial" w:hAnsi="Arial" w:cs="Arial"/>
-          <w:sz w:val="28"/>
-          <w:szCs w:val="28"/>
-        </w:rPr>
-      </w:pPr>
-    </w:p>
-    <w:p>
-      <w:pPr>
-        <w:rPr>
-          <w:rFonts w:ascii="Arial" w:hAnsi="Arial" w:cs="Arial"/>
-          <w:sz w:val="28"/>
-          <w:szCs w:val="28"/>
-        </w:rPr>
-      </w:pPr>
-    </w:p>
-    <w:p>
-      <w:pPr>
-        <w:rPr>
-          <w:rFonts w:ascii="Arial" w:hAnsi="Arial" w:cs="Arial"/>
-          <w:sz w:val="28"/>
-          <w:szCs w:val="28"/>
-        </w:rPr>
-      </w:pPr>
-    </w:p>
-    <w:p>
-      <w:pPr>
-        <w:rPr>
-          <w:rFonts w:ascii="Arial" w:hAnsi="Arial" w:cs="Arial"/>
-          <w:sz w:val="28"/>
-          <w:szCs w:val="28"/>
-        </w:rPr>
-      </w:pPr>
-    </w:p>
-    <w:p>
-      <w:pPr>
-        <w:rPr>
-          <w:rFonts w:ascii="Arial" w:hAnsi="Arial" w:cs="Arial"/>
-          <w:sz w:val="28"/>
-          <w:szCs w:val="28"/>
-        </w:rPr>
-      </w:pPr>
-      <w:r>
-        <w:rPr>
-          <w:rFonts w:ascii="Arial" w:hAnsi="Arial" w:cs="Arial"/>
-          <w:sz w:val="28"/>
-          <w:szCs w:val="28"/>
-        </w:rPr>
-        <w:lastRenderedPageBreak/>
-        <w:t>{ADD-00</w:t>
-      </w:r>
-      <w:r>
-        <w:rPr>
-          <w:rFonts w:ascii="Arial" w:hAnsi="Arial" w:cs="Arial"/>
-          <w:sz w:val="28"/>
-          <w:szCs w:val="28"/>
-        </w:rPr>
-        <w:t>4</w:t>
-      </w:r>
-      <w:r>
-        <w:rPr>
-          <w:rFonts w:ascii="Arial" w:hAnsi="Arial" w:cs="Arial"/>
-          <w:sz w:val="28"/>
-          <w:szCs w:val="28"/>
-        </w:rPr>
-        <w:t>}</w:t>
-      </w:r>
-    </w:p>
-    <w:p>
-      <w:pPr>
-        <w:pStyle w:val="Prrafodelista"/>
-        <w:numPr>
-          <w:ilvl w:val="0"/>
-          <w:numId w:val="7"/>
-        </w:numPr>
-        <w:rPr>
-          <w:rFonts w:ascii="Arial" w:hAnsi="Arial" w:cs="Arial"/>
-        </w:rPr>
-      </w:pPr>
-      <w:r>
-        <w:rPr>
-          <w:rFonts w:ascii="Arial" w:hAnsi="Arial" w:cs="Arial"/>
-        </w:rPr>
-        <w:t xml:space="preserve">Nombre Decisión: </w:t>
-      </w:r>
-      <w:r>
-        <w:rPr>
-          <w:rFonts w:ascii="Arial" w:hAnsi="Arial" w:cs="Arial"/>
-        </w:rPr>
-        <w:t>[</w:t>
-      </w:r>
-      <w:r>
-        <w:rPr>
-          <w:rFonts w:ascii="Arial" w:hAnsi="Arial" w:cs="Arial"/>
-        </w:rPr>
-        <w:t>Estilo por Capas</w:t>
-      </w:r>
-      <w:r>
-        <w:rPr>
-          <w:rFonts w:ascii="Arial" w:hAnsi="Arial" w:cs="Arial"/>
-        </w:rPr>
-        <w:t>]</w:t>
-      </w:r>
-    </w:p>
-    <w:p>
-      <w:pPr>
-        <w:pStyle w:val="Prrafodelista"/>
-        <w:numPr>
-          <w:ilvl w:val="0"/>
-          <w:numId w:val="7"/>
-        </w:numPr>
-        <w:rPr>
-          <w:rFonts w:ascii="Arial" w:hAnsi="Arial" w:cs="Arial"/>
-        </w:rPr>
-      </w:pPr>
-      <w:r>
-        <w:rPr>
-          <w:rFonts w:ascii="Arial" w:hAnsi="Arial" w:cs="Arial"/>
-        </w:rPr>
-        <w:t>Estatus: [Propuesto]</w:t>
-      </w:r>
-    </w:p>
-    <w:p>
-      <w:pPr>
-        <w:pStyle w:val="Prrafodelista"/>
-        <w:numPr>
-          <w:ilvl w:val="0"/>
-          <w:numId w:val="7"/>
-        </w:numPr>
-        <w:rPr>
-          <w:rFonts w:ascii="Arial" w:hAnsi="Arial" w:cs="Arial"/>
-        </w:rPr>
-      </w:pPr>
-      <w:r>
-        <w:rPr>
-          <w:rFonts w:ascii="Arial" w:hAnsi="Arial" w:cs="Arial"/>
-        </w:rPr>
-        <w:t>Fecha: [2022-11-08]</w:t>
-      </w:r>
-    </w:p>
-    <w:p>
-      <w:pPr>
-        <w:rPr>
-          <w:rFonts w:ascii="Arial" w:hAnsi="Arial" w:cs="Arial"/>
-          <w:b/>
-          <w:bCs/>
-          <w:sz w:val="28"/>
-          <w:szCs w:val="28"/>
-        </w:rPr>
-      </w:pPr>
-    </w:p>
-    <w:p>
-      <w:pPr>
-        <w:rPr>
-          <w:rFonts w:ascii="Arial" w:hAnsi="Arial" w:cs="Arial"/>
-          <w:b/>
-          <w:bCs/>
-          <w:sz w:val="28"/>
-          <w:szCs w:val="28"/>
-        </w:rPr>
-      </w:pPr>
-      <w:r>
-        <w:rPr>
-          <w:rFonts w:ascii="Arial" w:hAnsi="Arial" w:cs="Arial"/>
-          <w:b/>
-          <w:bCs/>
-          <w:sz w:val="28"/>
-          <w:szCs w:val="28"/>
-        </w:rPr>
-        <w:t>Requisitos</w:t>
-      </w:r>
-      <w:r>
-        <w:rPr>
-          <w:rFonts w:ascii="Arial" w:hAnsi="Arial" w:cs="Arial"/>
-          <w:b/>
-          <w:bCs/>
-          <w:sz w:val="28"/>
-          <w:szCs w:val="28"/>
-        </w:rPr>
-        <w:t xml:space="preserve"> </w:t>
-      </w:r>
-    </w:p>
-    <w:p>
-      <w:pPr>
-        <w:rPr>
-          <w:rFonts w:ascii="Arial" w:hAnsi="Arial" w:cs="Arial"/>
-        </w:rPr>
-      </w:pPr>
-      <w:r>
-        <w:rPr>
-          <w:rFonts w:ascii="Arial" w:hAnsi="Arial" w:cs="Arial"/>
-        </w:rPr>
-        <w:t>*[</w:t>
-      </w:r>
-      <w:r>
-        <w:rPr>
-          <w:rFonts w:ascii="Arial" w:hAnsi="Arial" w:cs="Arial"/>
-        </w:rPr>
-        <w:t>RF-06</w:t>
-      </w:r>
-      <w:r>
-        <w:rPr>
-          <w:rFonts w:ascii="Arial" w:hAnsi="Arial" w:cs="Arial"/>
-        </w:rPr>
-        <w:t>]</w:t>
-      </w:r>
-      <w:r>
-        <w:rPr>
-          <w:rFonts w:ascii="Arial" w:hAnsi="Arial" w:cs="Arial"/>
-        </w:rPr>
-        <w:t xml:space="preserve"> *[RF-07]</w:t>
-      </w:r>
-      <w:r>
-        <w:rPr>
-          <w:rFonts w:ascii="Arial" w:hAnsi="Arial" w:cs="Arial"/>
-        </w:rPr>
-        <w:t xml:space="preserve"> </w:t>
-      </w:r>
-    </w:p>
-    <w:p>
-      <w:pPr>
-        <w:rPr>
-          <w:rFonts w:ascii="Arial" w:hAnsi="Arial" w:cs="Arial"/>
-          <w:b/>
-          <w:bCs/>
-          <w:sz w:val="28"/>
-          <w:szCs w:val="28"/>
-        </w:rPr>
-      </w:pPr>
-      <w:r>
-        <w:rPr>
-          <w:rFonts w:ascii="Arial" w:hAnsi="Arial" w:cs="Arial"/>
-          <w:b/>
-          <w:bCs/>
-          <w:sz w:val="28"/>
-          <w:szCs w:val="28"/>
-        </w:rPr>
-        <w:t>Descripción</w:t>
-      </w:r>
-    </w:p>
-    <w:p>
-      <w:pPr>
-        <w:pStyle w:val="NormalWeb"/>
-        <w:shd w:val="clear" w:color="auto" w:fill="FFFFFF"/>
-        <w:rPr>
-          <w:rFonts w:ascii="Arial" w:hAnsi="Arial" w:cs="Arial"/>
-          <w:color w:val="000000" w:themeColor="text1"/>
-          <w:sz w:val="22"/>
-          <w:szCs w:val="22"/>
-        </w:rPr>
-      </w:pPr>
-      <w:r>
-        <w:rPr>
-          <w:rFonts w:ascii="Arial" w:hAnsi="Arial" w:cs="Arial"/>
-          <w:color w:val="000000" w:themeColor="text1"/>
-          <w:sz w:val="22"/>
-          <w:szCs w:val="22"/>
-        </w:rPr>
-        <w:t>{</w:t>
-      </w:r>
-      <w:r>
-        <w:rPr>
-          <w:rFonts w:ascii="Arial" w:hAnsi="Arial" w:cs="Arial"/>
-          <w:color w:val="000000" w:themeColor="text1"/>
-          <w:sz w:val="22"/>
-          <w:szCs w:val="22"/>
+      <w:r>
+        <w:rPr>
+          <w:rFonts w:ascii="Arial" w:hAnsi="Arial" w:cs="Arial"/>
+          <w:sz w:val="28"/>
+          <w:szCs w:val="28"/>
+        </w:rPr>
+        <w:t>ADD-005</w:t>
+      </w:r>
+    </w:p>
+    <w:p>
+      <w:pPr>
+        <w:rPr>
+          <w:rFonts w:ascii="Arial" w:hAnsi="Arial" w:cs="Arial"/>
+          <w:sz w:val="28"/>
+          <w:szCs w:val="28"/>
+        </w:rPr>
+      </w:pPr>
+    </w:p>
+    <w:p>
+      <w:pPr>
+        <w:rPr>
+          <w:rFonts w:ascii="Arial" w:hAnsi="Arial" w:cs="Arial"/>
+          <w:sz w:val="28"/>
+          <w:szCs w:val="28"/>
+        </w:rPr>
+      </w:pPr>
+      <w:r>
+        <w:rPr>
+          <w:rFonts w:ascii="Arial" w:hAnsi="Arial" w:cs="Arial"/>
+          <w:sz w:val="28"/>
+          <w:szCs w:val="28"/>
+        </w:rPr>
+        <w:t>Elegir entre 2 algoritmos:</w:t>
+      </w:r>
+    </w:p>
+    <w:p>
+      <w:pPr>
+        <w:rPr>
+          <w:rFonts w:ascii="PT Sans" w:hAnsi="PT Sans"/>
+          <w:color w:val="444444"/>
           <w:shd w:val="clear" w:color="auto" w:fill="FFFFFF"/>
         </w:rPr>
-        <w:t>T</w:t>
-      </w:r>
-      <w:r>
-        <w:rPr>
-          <w:rFonts w:ascii="Arial" w:hAnsi="Arial" w:cs="Arial"/>
-          <w:color w:val="000000" w:themeColor="text1"/>
-          <w:sz w:val="22"/>
-          <w:szCs w:val="22"/>
+      </w:pPr>
+      <w:proofErr w:type="spellStart"/>
+      <w:r>
+        <w:rPr>
+          <w:rStyle w:val="Textoennegrita"/>
+          <w:rFonts w:ascii="PT Sans" w:hAnsi="PT Sans"/>
+          <w:color w:val="444444"/>
           <w:shd w:val="clear" w:color="auto" w:fill="FFFFFF"/>
         </w:rPr>
-        <w:t>odas las capas se colocan de forma horizontal, de tal forma que cada capa solo puede comunicarse con la capa que está inmediatamente por debajo, por lo que, si una capa quiere comunicarse con otras que están mucho más abajo, tendrán que hacerlo mediante la capa que está inmediatamente por debajo</w:t>
-      </w:r>
-      <w:r>
-        <w:rPr>
-          <w:rFonts w:ascii="Arial" w:hAnsi="Arial" w:cs="Arial"/>
-          <w:color w:val="000000" w:themeColor="text1"/>
-          <w:sz w:val="22"/>
-          <w:szCs w:val="22"/>
+        <w:t>State</w:t>
+      </w:r>
+      <w:proofErr w:type="spellEnd"/>
+      <w:r>
+        <w:rPr>
+          <w:rFonts w:ascii="PT Sans" w:hAnsi="PT Sans"/>
+          <w:color w:val="444444"/>
           <w:shd w:val="clear" w:color="auto" w:fill="FFFFFF"/>
         </w:rPr>
-        <w:t>}</w:t>
-      </w:r>
-    </w:p>
-    <w:p>
-      <w:pPr>
-        <w:rPr>
-          <w:rFonts w:ascii="Arial" w:hAnsi="Arial" w:cs="Arial"/>
-          <w:b/>
-          <w:bCs/>
-          <w:sz w:val="28"/>
-          <w:szCs w:val="28"/>
-        </w:rPr>
-      </w:pPr>
-      <w:r>
-        <w:rPr>
-          <w:rFonts w:ascii="Arial" w:hAnsi="Arial" w:cs="Arial"/>
-          <w:b/>
-          <w:bCs/>
-          <w:sz w:val="28"/>
-          <w:szCs w:val="28"/>
-        </w:rPr>
-        <w:t>Alternativas</w:t>
-      </w:r>
-    </w:p>
-    <w:p>
-      <w:pPr>
-        <w:pStyle w:val="Prrafodelista"/>
-        <w:numPr>
-          <w:ilvl w:val="0"/>
-          <w:numId w:val="8"/>
-        </w:numPr>
-        <w:rPr>
-          <w:rFonts w:ascii="Arial" w:hAnsi="Arial" w:cs="Arial"/>
-        </w:rPr>
-      </w:pPr>
-      <w:r>
-        <w:rPr>
-          <w:rFonts w:ascii="Arial" w:hAnsi="Arial" w:cs="Arial"/>
-        </w:rPr>
-        <w:t xml:space="preserve">{Estilo </w:t>
-      </w:r>
-      <w:r>
-        <w:rPr>
-          <w:rFonts w:ascii="Arial" w:hAnsi="Arial" w:cs="Arial"/>
-          <w:lang w:val="en-US"/>
-        </w:rPr>
-        <w:t>Pipe and Filter</w:t>
-      </w:r>
-      <w:r>
-        <w:rPr>
-          <w:rFonts w:ascii="Arial" w:hAnsi="Arial" w:cs="Arial"/>
-        </w:rPr>
-        <w:t>}</w:t>
-      </w:r>
-    </w:p>
-    <w:p>
-      <w:pPr>
-        <w:rPr>
-          <w:rFonts w:ascii="Arial" w:hAnsi="Arial" w:cs="Arial"/>
-        </w:rPr>
-      </w:pPr>
-    </w:p>
-    <w:p>
-      <w:pPr>
-        <w:rPr>
-          <w:rFonts w:ascii="Arial" w:hAnsi="Arial" w:cs="Arial"/>
-          <w:b/>
-          <w:bCs/>
-          <w:sz w:val="28"/>
-          <w:szCs w:val="28"/>
-        </w:rPr>
-      </w:pPr>
-      <w:r>
-        <w:rPr>
-          <w:rFonts w:ascii="Arial" w:hAnsi="Arial" w:cs="Arial"/>
-          <w:b/>
-          <w:bCs/>
-          <w:sz w:val="28"/>
-          <w:szCs w:val="28"/>
-        </w:rPr>
-        <w:t>Argumentación</w:t>
-      </w:r>
-    </w:p>
-    <w:p>
-      <w:pPr>
-        <w:rPr>
-          <w:rFonts w:ascii="Arial" w:hAnsi="Arial" w:cs="Arial"/>
-        </w:rPr>
-      </w:pPr>
-      <w:r>
-        <w:rPr>
-          <w:rFonts w:ascii="Arial" w:hAnsi="Arial" w:cs="Arial"/>
-        </w:rPr>
-        <w:t>{}</w:t>
-      </w:r>
-    </w:p>
-    <w:p>
-      <w:pPr>
-        <w:rPr>
-          <w:rFonts w:ascii="Arial" w:hAnsi="Arial" w:cs="Arial"/>
-        </w:rPr>
-      </w:pPr>
-    </w:p>
-    <w:p>
-      <w:pPr>
-        <w:rPr>
-          <w:rFonts w:ascii="Arial" w:hAnsi="Arial" w:cs="Arial"/>
-          <w:b/>
-          <w:bCs/>
-          <w:sz w:val="28"/>
-          <w:szCs w:val="28"/>
-        </w:rPr>
-      </w:pPr>
-      <w:r>
-        <w:rPr>
-          <w:rFonts w:ascii="Arial" w:hAnsi="Arial" w:cs="Arial"/>
-          <w:b/>
-          <w:bCs/>
-          <w:sz w:val="28"/>
-          <w:szCs w:val="28"/>
-        </w:rPr>
-        <w:t>Consecuencias Positivas</w:t>
-      </w:r>
-    </w:p>
-    <w:p>
-      <w:pPr>
-        <w:pStyle w:val="Prrafodelista"/>
-        <w:numPr>
-          <w:ilvl w:val="0"/>
-          <w:numId w:val="11"/>
-        </w:numPr>
-        <w:rPr>
-          <w:rFonts w:ascii="Arial" w:hAnsi="Arial" w:cs="Arial"/>
-        </w:rPr>
-      </w:pPr>
-    </w:p>
-    <w:p>
-      <w:pPr>
-        <w:rPr>
-          <w:rFonts w:ascii="Arial" w:hAnsi="Arial" w:cs="Arial"/>
-          <w:b/>
-          <w:bCs/>
-          <w:sz w:val="28"/>
-          <w:szCs w:val="28"/>
-        </w:rPr>
-      </w:pPr>
-      <w:r>
-        <w:rPr>
-          <w:rFonts w:ascii="Arial" w:hAnsi="Arial" w:cs="Arial"/>
-          <w:b/>
-          <w:bCs/>
-          <w:sz w:val="28"/>
-          <w:szCs w:val="28"/>
-        </w:rPr>
-        <w:t>Consecuencias Negativas</w:t>
-      </w:r>
-    </w:p>
-    <w:p>
-      <w:pPr>
-        <w:pStyle w:val="Prrafodelista"/>
-        <w:numPr>
-          <w:ilvl w:val="0"/>
-          <w:numId w:val="10"/>
-        </w:numPr>
-        <w:rPr>
-          <w:rFonts w:ascii="Arial" w:hAnsi="Arial" w:cs="Arial"/>
-        </w:rPr>
-      </w:pPr>
-    </w:p>
-    <w:p>
-      <w:pPr>
-        <w:rPr>
-          <w:rFonts w:ascii="Arial" w:hAnsi="Arial" w:cs="Arial"/>
-          <w:sz w:val="28"/>
-          <w:szCs w:val="28"/>
-        </w:rPr>
-      </w:pPr>
-    </w:p>
-    <w:p>
-      <w:pPr>
-        <w:rPr>
-          <w:rFonts w:ascii="Arial" w:hAnsi="Arial" w:cs="Arial"/>
-          <w:sz w:val="28"/>
-          <w:szCs w:val="28"/>
-        </w:rPr>
-      </w:pPr>
-    </w:p>
-    <w:p>
-      <w:pPr>
-        <w:rPr>
-          <w:rFonts w:ascii="Arial" w:hAnsi="Arial" w:cs="Arial"/>
-          <w:sz w:val="28"/>
-          <w:szCs w:val="28"/>
-        </w:rPr>
-      </w:pPr>
-    </w:p>
-    <w:p>
-      <w:pPr>
-        <w:rPr>
-          <w:rFonts w:ascii="Arial" w:hAnsi="Arial" w:cs="Arial"/>
-          <w:sz w:val="28"/>
-          <w:szCs w:val="28"/>
-        </w:rPr>
-      </w:pPr>
-    </w:p>
-    <w:p>
-      <w:pPr>
-        <w:rPr>
-          <w:rFonts w:ascii="Arial" w:hAnsi="Arial" w:cs="Arial"/>
-          <w:sz w:val="28"/>
-          <w:szCs w:val="28"/>
-        </w:rPr>
-      </w:pPr>
-    </w:p>
-    <w:p>
-      <w:pPr>
-        <w:rPr>
-          <w:rFonts w:ascii="Arial" w:hAnsi="Arial" w:cs="Arial"/>
-          <w:sz w:val="28"/>
-          <w:szCs w:val="28"/>
-        </w:rPr>
-      </w:pPr>
-    </w:p>
-    <w:p>
-      <w:pPr>
-        <w:rPr>
-          <w:rFonts w:ascii="Arial" w:hAnsi="Arial" w:cs="Arial"/>
-          <w:sz w:val="28"/>
-          <w:szCs w:val="28"/>
-        </w:rPr>
-      </w:pPr>
-    </w:p>
-    <w:p>
-      <w:pPr>
-        <w:rPr>
-          <w:rFonts w:ascii="Arial" w:hAnsi="Arial" w:cs="Arial"/>
-          <w:sz w:val="28"/>
-          <w:szCs w:val="28"/>
-        </w:rPr>
-      </w:pPr>
-    </w:p>
-    <w:p>
-      <w:pPr>
-        <w:rPr>
-          <w:rFonts w:ascii="Arial" w:hAnsi="Arial" w:cs="Arial"/>
-          <w:sz w:val="28"/>
-          <w:szCs w:val="28"/>
-        </w:rPr>
-      </w:pPr>
-    </w:p>
-    <w:p>
-      <w:pPr>
-        <w:rPr>
-          <w:rFonts w:ascii="Arial" w:hAnsi="Arial" w:cs="Arial"/>
-          <w:sz w:val="28"/>
-          <w:szCs w:val="28"/>
-        </w:rPr>
-      </w:pPr>
-      <w:r>
-        <w:rPr>
-          <w:rFonts w:ascii="Arial" w:hAnsi="Arial" w:cs="Arial"/>
-          <w:sz w:val="28"/>
-          <w:szCs w:val="28"/>
-        </w:rPr>
-        <w:lastRenderedPageBreak/>
+        <w:t> </w:t>
+      </w:r>
+    </w:p>
+    <w:p>
+      <w:pPr>
+        <w:rPr>
+          <w:rFonts w:ascii="Arial" w:hAnsi="Arial" w:cs="Arial"/>
+          <w:sz w:val="28"/>
+          <w:szCs w:val="28"/>
+        </w:rPr>
+      </w:pPr>
+      <w:r>
+        <w:rPr>
+          <w:rStyle w:val="Textoennegrita"/>
+          <w:rFonts w:ascii="PT Sans" w:hAnsi="PT Sans"/>
+          <w:color w:val="444444"/>
+          <w:shd w:val="clear" w:color="auto" w:fill="FFFFFF"/>
+        </w:rPr>
+        <w:t>Strategy</w:t>
+      </w:r>
+      <w:bookmarkStart w:id="0" w:name="_GoBack"/>
+      <w:bookmarkEnd w:id="0"/>
+    </w:p>
+    <w:p>
+      <w:pPr>
+        <w:rPr>
+          <w:rFonts w:ascii="Arial" w:hAnsi="Arial" w:cs="Arial"/>
+          <w:sz w:val="28"/>
+          <w:szCs w:val="28"/>
+        </w:rPr>
+      </w:pPr>
+    </w:p>
+    <w:p>
+      <w:pPr>
+        <w:rPr>
+          <w:rFonts w:ascii="Arial" w:hAnsi="Arial" w:cs="Arial"/>
+          <w:sz w:val="28"/>
+          <w:szCs w:val="28"/>
+        </w:rPr>
+      </w:pPr>
+    </w:p>
+    <w:p>
+      <w:pPr>
+        <w:rPr>
+          <w:rFonts w:ascii="Arial" w:hAnsi="Arial" w:cs="Arial"/>
+          <w:sz w:val="28"/>
+          <w:szCs w:val="28"/>
+        </w:rPr>
+      </w:pPr>
+    </w:p>
+    <w:p>
+      <w:pPr>
+        <w:rPr>
+          <w:rFonts w:ascii="Arial" w:hAnsi="Arial" w:cs="Arial"/>
+          <w:sz w:val="28"/>
+          <w:szCs w:val="28"/>
+        </w:rPr>
+      </w:pPr>
+    </w:p>
+    <w:p>
+      <w:pPr>
+        <w:rPr>
+          <w:rFonts w:ascii="Arial" w:hAnsi="Arial" w:cs="Arial"/>
+          <w:sz w:val="28"/>
+          <w:szCs w:val="28"/>
+        </w:rPr>
+      </w:pPr>
+      <w:r>
+        <w:rPr>
+          <w:rFonts w:ascii="Arial" w:hAnsi="Arial" w:cs="Arial"/>
+          <w:sz w:val="28"/>
+          <w:szCs w:val="28"/>
+        </w:rPr>
         <w:t>Estilo Principal.md</w:t>
       </w:r>
     </w:p>
@@ -2527,6 +3374,7 @@
           <w:lang w:val="en-US"/>
         </w:rPr>
       </w:pPr>
+      <w:proofErr w:type="spellStart"/>
       <w:r>
         <w:rPr>
           <w:rFonts w:ascii="Arial" w:hAnsi="Arial" w:cs="Arial"/>
@@ -2535,8 +3383,31 @@
           <w:szCs w:val="28"/>
           <w:lang w:val="en-US"/>
         </w:rPr>
-        <w:t>Contexto del problema</w:t>
-      </w:r>
+        <w:t>Contexto</w:t>
+      </w:r>
+      <w:proofErr w:type="spellEnd"/>
+      <w:r>
+        <w:rPr>
+          <w:rFonts w:ascii="Arial" w:hAnsi="Arial" w:cs="Arial"/>
+          <w:b/>
+          <w:sz w:val="28"/>
+          <w:szCs w:val="28"/>
+          <w:lang w:val="en-US"/>
+        </w:rPr>
+        <w:t xml:space="preserve"> del </w:t>
+      </w:r>
+      <w:proofErr w:type="spellStart"/>
+      <w:r>
+        <w:rPr>
+          <w:rFonts w:ascii="Arial" w:hAnsi="Arial" w:cs="Arial"/>
+          <w:b/>
+          <w:sz w:val="28"/>
+          <w:szCs w:val="28"/>
+          <w:lang w:val="en-US"/>
+        </w:rPr>
+        <w:t>problema</w:t>
+      </w:r>
+      <w:proofErr w:type="spellEnd"/>
     </w:p>
     <w:p>
       <w:pPr>
@@ -2558,6 +3429,7 @@
           <w:lang w:val="en-US"/>
         </w:rPr>
       </w:pPr>
+      <w:proofErr w:type="spellStart"/>
       <w:r>
         <w:rPr>
           <w:rFonts w:ascii="Arial" w:hAnsi="Arial" w:cs="Arial"/>
@@ -2566,23 +3438,34 @@
           <w:szCs w:val="30"/>
           <w:lang w:val="en-US"/>
         </w:rPr>
-        <w:t xml:space="preserve">Requisitos </w:t>
-      </w:r>
-    </w:p>
-    <w:p>
-      <w:pPr>
-        <w:rPr>
-          <w:rFonts w:ascii="Arial" w:hAnsi="Arial" w:cs="Arial"/>
+        <w:t>Requisitos</w:t>
+      </w:r>
+      <w:proofErr w:type="spellEnd"/>
+      <w:r>
+        <w:rPr>
+          <w:rFonts w:ascii="Arial" w:hAnsi="Arial" w:cs="Arial"/>
+          <w:b/>
+          <w:sz w:val="28"/>
           <w:szCs w:val="30"/>
           <w:lang w:val="en-US"/>
         </w:rPr>
-      </w:pPr>
-      <w:r>
+        <w:t xml:space="preserve"> </w:t>
+      </w:r>
+    </w:p>
+    <w:p>
+      <w:pPr>
         <w:rPr>
           <w:rFonts w:ascii="Arial" w:hAnsi="Arial" w:cs="Arial"/>
           <w:szCs w:val="30"/>
           <w:lang w:val="en-US"/>
         </w:rPr>
+      </w:pPr>
+      <w:r>
+        <w:rPr>
+          <w:rFonts w:ascii="Arial" w:hAnsi="Arial" w:cs="Arial"/>
+          <w:szCs w:val="30"/>
+          <w:lang w:val="en-US"/>
+        </w:rPr>
         <w:t>[RF-02], [RF-09], [RF-03]</w:t>
       </w:r>
     </w:p>
@@ -2605,6 +3488,7 @@
           <w:lang w:val="en-US"/>
         </w:rPr>
       </w:pPr>
+      <w:proofErr w:type="spellStart"/>
       <w:r>
         <w:rPr>
           <w:rFonts w:ascii="Arial" w:hAnsi="Arial" w:cs="Arial"/>
@@ -2613,8 +3497,31 @@
           <w:szCs w:val="30"/>
           <w:lang w:val="en-US"/>
         </w:rPr>
-        <w:t>Opciones Consideradas</w:t>
-      </w:r>
+        <w:t>Opciones</w:t>
+      </w:r>
+      <w:proofErr w:type="spellEnd"/>
+      <w:r>
+        <w:rPr>
+          <w:rFonts w:ascii="Arial" w:hAnsi="Arial" w:cs="Arial"/>
+          <w:b/>
+          <w:sz w:val="28"/>
+          <w:szCs w:val="30"/>
+          <w:lang w:val="en-US"/>
+        </w:rPr>
+        <w:t xml:space="preserve"> </w:t>
+      </w:r>
+      <w:proofErr w:type="spellStart"/>
+      <w:r>
+        <w:rPr>
+          <w:rFonts w:ascii="Arial" w:hAnsi="Arial" w:cs="Arial"/>
+          <w:b/>
+          <w:sz w:val="28"/>
+          <w:szCs w:val="30"/>
+          <w:lang w:val="en-US"/>
+        </w:rPr>
+        <w:t>Consideradas</w:t>
+      </w:r>
+      <w:proofErr w:type="spellEnd"/>
     </w:p>
     <w:p>
       <w:pPr>
@@ -2628,13 +3535,47 @@
           <w:lang w:val="en-US"/>
         </w:rPr>
       </w:pPr>
+      <w:proofErr w:type="spellStart"/>
       <w:r>
         <w:rPr>
           <w:rFonts w:ascii="Arial" w:hAnsi="Arial" w:cs="Arial"/>
           <w:lang w:val="en-US"/>
         </w:rPr>
-        <w:t>Estilo por Capas</w:t>
-      </w:r>
+        <w:t>Estilo</w:t>
+      </w:r>
+      <w:proofErr w:type="spellEnd"/>
+      <w:r>
+        <w:rPr>
+          <w:rFonts w:ascii="Arial" w:hAnsi="Arial" w:cs="Arial"/>
+          <w:lang w:val="en-US"/>
+        </w:rPr>
+        <w:t xml:space="preserve"> </w:t>
+      </w:r>
+      <w:proofErr w:type="spellStart"/>
+      <w:r>
+        <w:rPr>
+          <w:rFonts w:ascii="Arial" w:hAnsi="Arial" w:cs="Arial"/>
+          <w:lang w:val="en-US"/>
+        </w:rPr>
+        <w:t>por</w:t>
+      </w:r>
+      <w:proofErr w:type="spellEnd"/>
+      <w:r>
+        <w:rPr>
+          <w:rFonts w:ascii="Arial" w:hAnsi="Arial" w:cs="Arial"/>
+          <w:lang w:val="en-US"/>
+        </w:rPr>
+        <w:t xml:space="preserve"> </w:t>
+      </w:r>
+      <w:proofErr w:type="spellStart"/>
+      <w:r>
+        <w:rPr>
+          <w:rFonts w:ascii="Arial" w:hAnsi="Arial" w:cs="Arial"/>
+          <w:lang w:val="en-US"/>
+        </w:rPr>
+        <w:t>Capas</w:t>
+      </w:r>
+      <w:proofErr w:type="spellEnd"/>
     </w:p>
     <w:p>
       <w:pPr>
@@ -2648,12 +3589,21 @@
           <w:lang w:val="en-US"/>
         </w:rPr>
       </w:pPr>
+      <w:proofErr w:type="spellStart"/>
       <w:r>
         <w:rPr>
           <w:rFonts w:ascii="Arial" w:hAnsi="Arial" w:cs="Arial"/>
           <w:lang w:val="en-US"/>
         </w:rPr>
-        <w:t>Estilo Pipe and Filter</w:t>
+        <w:t>Estilo</w:t>
+      </w:r>
+      <w:proofErr w:type="spellEnd"/>
+      <w:r>
+        <w:rPr>
+          <w:rFonts w:ascii="Arial" w:hAnsi="Arial" w:cs="Arial"/>
+          <w:lang w:val="en-US"/>
+        </w:rPr>
+        <w:t xml:space="preserve"> Pipe and Filter</w:t>
       </w:r>
     </w:p>
     <w:p>
@@ -2668,13 +3618,47 @@
           <w:lang w:val="en-US"/>
         </w:rPr>
       </w:pPr>
+      <w:proofErr w:type="spellStart"/>
       <w:r>
         <w:rPr>
           <w:rFonts w:ascii="Arial" w:hAnsi="Arial" w:cs="Arial"/>
           <w:lang w:val="en-US"/>
         </w:rPr>
-        <w:t>Estilo por Eventos</w:t>
-      </w:r>
+        <w:t>Estilo</w:t>
+      </w:r>
+      <w:proofErr w:type="spellEnd"/>
+      <w:r>
+        <w:rPr>
+          <w:rFonts w:ascii="Arial" w:hAnsi="Arial" w:cs="Arial"/>
+          <w:lang w:val="en-US"/>
+        </w:rPr>
+        <w:t xml:space="preserve"> </w:t>
+      </w:r>
+      <w:proofErr w:type="spellStart"/>
+      <w:r>
+        <w:rPr>
+          <w:rFonts w:ascii="Arial" w:hAnsi="Arial" w:cs="Arial"/>
+          <w:lang w:val="en-US"/>
+        </w:rPr>
+        <w:t>por</w:t>
+      </w:r>
+      <w:proofErr w:type="spellEnd"/>
+      <w:r>
+        <w:rPr>
+          <w:rFonts w:ascii="Arial" w:hAnsi="Arial" w:cs="Arial"/>
+          <w:lang w:val="en-US"/>
+        </w:rPr>
+        <w:t xml:space="preserve"> </w:t>
+      </w:r>
+      <w:proofErr w:type="spellStart"/>
+      <w:r>
+        <w:rPr>
+          <w:rFonts w:ascii="Arial" w:hAnsi="Arial" w:cs="Arial"/>
+          <w:lang w:val="en-US"/>
+        </w:rPr>
+        <w:t>Eventos</w:t>
+      </w:r>
+      <w:proofErr w:type="spellEnd"/>
     </w:p>
     <w:p>
       <w:pPr>
@@ -2688,103 +3672,207 @@
           <w:lang w:val="en-US"/>
         </w:rPr>
       </w:pPr>
+      <w:proofErr w:type="spellStart"/>
       <w:r>
         <w:rPr>
           <w:rFonts w:ascii="Arial" w:hAnsi="Arial" w:cs="Arial"/>
           <w:lang w:val="en-US"/>
         </w:rPr>
-        <w:t>Estilo por Microservicios</w:t>
-      </w:r>
-    </w:p>
-    <w:p>
-      <w:pPr>
+        <w:t>Estilo</w:t>
+      </w:r>
+      <w:proofErr w:type="spellEnd"/>
+      <w:r>
         <w:rPr>
           <w:rFonts w:ascii="Arial" w:hAnsi="Arial" w:cs="Arial"/>
           <w:lang w:val="en-US"/>
         </w:rPr>
-      </w:pPr>
-    </w:p>
-    <w:p>
-      <w:pPr>
-        <w:rPr>
-          <w:rFonts w:ascii="Arial" w:hAnsi="Arial" w:cs="Arial"/>
-          <w:b/>
-          <w:sz w:val="28"/>
+        <w:t xml:space="preserve"> </w:t>
+      </w:r>
+      <w:proofErr w:type="spellStart"/>
+      <w:r>
+        <w:rPr>
+          <w:rFonts w:ascii="Arial" w:hAnsi="Arial" w:cs="Arial"/>
           <w:lang w:val="en-US"/>
         </w:rPr>
-      </w:pPr>
-      <w:r>
-        <w:rPr>
-          <w:rFonts w:ascii="Arial" w:hAnsi="Arial" w:cs="Arial"/>
-          <w:b/>
-          <w:sz w:val="28"/>
+        <w:t>por</w:t>
+      </w:r>
+      <w:proofErr w:type="spellEnd"/>
+      <w:r>
+        <w:rPr>
+          <w:rFonts w:ascii="Arial" w:hAnsi="Arial" w:cs="Arial"/>
           <w:lang w:val="en-US"/>
         </w:rPr>
-        <w:t>Decisión tomada</w:t>
-      </w:r>
-    </w:p>
-    <w:p>
-      <w:pPr>
-        <w:rPr>
-          <w:rFonts w:ascii="Arial" w:hAnsi="Arial" w:cs="Arial"/>
-          <w:sz w:val="30"/>
-          <w:szCs w:val="30"/>
+        <w:t xml:space="preserve"> </w:t>
+      </w:r>
+      <w:proofErr w:type="spellStart"/>
+      <w:r>
+        <w:rPr>
+          <w:rFonts w:ascii="Arial" w:hAnsi="Arial" w:cs="Arial"/>
           <w:lang w:val="en-US"/>
         </w:rPr>
-      </w:pPr>
-    </w:p>
-    <w:p>
-      <w:pPr>
-        <w:rPr>
-          <w:rFonts w:ascii="Arial" w:hAnsi="Arial" w:cs="Arial"/>
-          <w:b/>
-          <w:sz w:val="28"/>
-          <w:szCs w:val="30"/>
+        <w:t>Microservicios</w:t>
+      </w:r>
+      <w:proofErr w:type="spellEnd"/>
+    </w:p>
+    <w:p>
+      <w:pPr>
+        <w:rPr>
+          <w:rFonts w:ascii="Arial" w:hAnsi="Arial" w:cs="Arial"/>
           <w:lang w:val="en-US"/>
         </w:rPr>
       </w:pPr>
-      <w:r>
-        <w:rPr>
-          <w:rFonts w:ascii="Arial" w:hAnsi="Arial" w:cs="Arial"/>
-          <w:b/>
-          <w:sz w:val="28"/>
-          <w:szCs w:val="30"/>
+    </w:p>
+    <w:p>
+      <w:pPr>
+        <w:rPr>
+          <w:rFonts w:ascii="Arial" w:hAnsi="Arial" w:cs="Arial"/>
+          <w:b/>
+          <w:sz w:val="28"/>
           <w:lang w:val="en-US"/>
         </w:rPr>
-        <w:t>Consecuencias Positivas</w:t>
-      </w:r>
-    </w:p>
-    <w:p>
-      <w:pPr>
-        <w:rPr>
-          <w:rFonts w:ascii="Arial" w:hAnsi="Arial" w:cs="Arial"/>
-          <w:b/>
-          <w:sz w:val="28"/>
-          <w:szCs w:val="30"/>
+      </w:pPr>
+      <w:proofErr w:type="spellStart"/>
+      <w:r>
+        <w:rPr>
+          <w:rFonts w:ascii="Arial" w:hAnsi="Arial" w:cs="Arial"/>
+          <w:b/>
+          <w:sz w:val="28"/>
           <w:lang w:val="en-US"/>
         </w:rPr>
-      </w:pPr>
-    </w:p>
-    <w:p>
-      <w:pPr>
-        <w:rPr>
-          <w:rFonts w:ascii="Arial" w:hAnsi="Arial" w:cs="Arial"/>
-          <w:b/>
-          <w:sz w:val="28"/>
-          <w:szCs w:val="30"/>
+        <w:t>Decisión</w:t>
+      </w:r>
+      <w:proofErr w:type="spellEnd"/>
+      <w:r>
+        <w:rPr>
+          <w:rFonts w:ascii="Arial" w:hAnsi="Arial" w:cs="Arial"/>
+          <w:b/>
+          <w:sz w:val="28"/>
           <w:lang w:val="en-US"/>
         </w:rPr>
-      </w:pPr>
-      <w:r>
-        <w:rPr>
-          <w:rFonts w:ascii="Arial" w:hAnsi="Arial" w:cs="Arial"/>
-          <w:b/>
-          <w:sz w:val="28"/>
-          <w:szCs w:val="30"/>
+        <w:t xml:space="preserve"> </w:t>
+      </w:r>
+      <w:proofErr w:type="spellStart"/>
+      <w:r>
+        <w:rPr>
+          <w:rFonts w:ascii="Arial" w:hAnsi="Arial" w:cs="Arial"/>
+          <w:b/>
+          <w:sz w:val="28"/>
           <w:lang w:val="en-US"/>
         </w:rPr>
-        <w:t>Consecuencias Negativas</w:t>
-      </w:r>
+        <w:t>tomada</w:t>
+      </w:r>
+      <w:proofErr w:type="spellEnd"/>
+    </w:p>
+    <w:p>
+      <w:pPr>
+        <w:rPr>
+          <w:rFonts w:ascii="Arial" w:hAnsi="Arial" w:cs="Arial"/>
+          <w:sz w:val="30"/>
+          <w:szCs w:val="30"/>
+          <w:lang w:val="en-US"/>
+        </w:rPr>
+      </w:pPr>
+    </w:p>
+    <w:p>
+      <w:pPr>
+        <w:rPr>
+          <w:rFonts w:ascii="Arial" w:hAnsi="Arial" w:cs="Arial"/>
+          <w:b/>
+          <w:sz w:val="28"/>
+          <w:szCs w:val="30"/>
+          <w:lang w:val="en-US"/>
+        </w:rPr>
+      </w:pPr>
+      <w:proofErr w:type="spellStart"/>
+      <w:r>
+        <w:rPr>
+          <w:rFonts w:ascii="Arial" w:hAnsi="Arial" w:cs="Arial"/>
+          <w:b/>
+          <w:sz w:val="28"/>
+          <w:szCs w:val="30"/>
+          <w:lang w:val="en-US"/>
+        </w:rPr>
+        <w:t>Consecuencias</w:t>
+      </w:r>
+      <w:proofErr w:type="spellEnd"/>
+      <w:r>
+        <w:rPr>
+          <w:rFonts w:ascii="Arial" w:hAnsi="Arial" w:cs="Arial"/>
+          <w:b/>
+          <w:sz w:val="28"/>
+          <w:szCs w:val="30"/>
+          <w:lang w:val="en-US"/>
+        </w:rPr>
+        <w:t xml:space="preserve"> </w:t>
+      </w:r>
+      <w:proofErr w:type="spellStart"/>
+      <w:r>
+        <w:rPr>
+          <w:rFonts w:ascii="Arial" w:hAnsi="Arial" w:cs="Arial"/>
+          <w:b/>
+          <w:sz w:val="28"/>
+          <w:szCs w:val="30"/>
+          <w:lang w:val="en-US"/>
+        </w:rPr>
+        <w:t>Positivas</w:t>
+      </w:r>
+      <w:proofErr w:type="spellEnd"/>
+    </w:p>
+    <w:p>
+      <w:pPr>
+        <w:rPr>
+          <w:rFonts w:ascii="Arial" w:hAnsi="Arial" w:cs="Arial"/>
+          <w:b/>
+          <w:sz w:val="28"/>
+          <w:szCs w:val="30"/>
+          <w:lang w:val="en-US"/>
+        </w:rPr>
+      </w:pPr>
+    </w:p>
+    <w:p>
+      <w:pPr>
+        <w:rPr>
+          <w:rFonts w:ascii="Arial" w:hAnsi="Arial" w:cs="Arial"/>
+          <w:b/>
+          <w:sz w:val="28"/>
+          <w:szCs w:val="30"/>
+          <w:lang w:val="en-US"/>
+        </w:rPr>
+      </w:pPr>
+      <w:proofErr w:type="spellStart"/>
+      <w:r>
+        <w:rPr>
+          <w:rFonts w:ascii="Arial" w:hAnsi="Arial" w:cs="Arial"/>
+          <w:b/>
+          <w:sz w:val="28"/>
+          <w:szCs w:val="30"/>
+          <w:lang w:val="en-US"/>
+        </w:rPr>
+        <w:t>Consecuencias</w:t>
+      </w:r>
+      <w:proofErr w:type="spellEnd"/>
+      <w:r>
+        <w:rPr>
+          <w:rFonts w:ascii="Arial" w:hAnsi="Arial" w:cs="Arial"/>
+          <w:b/>
+          <w:sz w:val="28"/>
+          <w:szCs w:val="30"/>
+          <w:lang w:val="en-US"/>
+        </w:rPr>
+        <w:t xml:space="preserve"> </w:t>
+      </w:r>
+      <w:proofErr w:type="spellStart"/>
+      <w:r>
+        <w:rPr>
+          <w:rFonts w:ascii="Arial" w:hAnsi="Arial" w:cs="Arial"/>
+          <w:b/>
+          <w:sz w:val="28"/>
+          <w:szCs w:val="30"/>
+          <w:lang w:val="en-US"/>
+        </w:rPr>
+        <w:t>Negativas</w:t>
+      </w:r>
+      <w:proofErr w:type="spellEnd"/>
     </w:p>
     <w:p>
       <w:pPr>
@@ -2917,7 +4005,15 @@
         </w:rPr>
       </w:pPr>
       <w:r>
-        <w:t>Existe una familia de dispositivos IoT compuesta por tres sensores en los que el primero envía información al segundo y este al tercero que finalmente lo envía al centro de notificaciones.</w:t>
+        <w:t xml:space="preserve">Existe una familia de dispositivos </w:t>
+      </w:r>
+      <w:proofErr w:type="spellStart"/>
+      <w:r>
+        <w:t>IoT</w:t>
+      </w:r>
+      <w:proofErr w:type="spellEnd"/>
+      <w:r>
+        <w:t xml:space="preserve"> compuesta por tres sensores en los que el primero envía información al segundo y este al tercero que finalmente lo envía al centro de notificaciones.</w:t>
       </w:r>
     </w:p>
     <w:p>
@@ -2967,7 +4063,6 @@
           <w:sz w:val="30"/>
           <w:szCs w:val="30"/>
         </w:rPr>
-        <w:lastRenderedPageBreak/>
         <w:t>Opciones</w:t>
       </w:r>
     </w:p>
@@ -2994,8 +4089,16 @@
         <w:rPr>
           <w:rFonts w:cstheme="minorHAnsi"/>
         </w:rPr>
-        <w:t>Estilo Pipe and Filter</w:t>
-      </w:r>
+        <w:t xml:space="preserve">Estilo Pipe and </w:t>
+      </w:r>
+      <w:proofErr w:type="spellStart"/>
+      <w:r>
+        <w:rPr>
+          <w:rFonts w:cstheme="minorHAnsi"/>
+        </w:rPr>
+        <w:t>Filter</w:t>
+      </w:r>
+      <w:proofErr w:type="spellEnd"/>
     </w:p>
     <w:p>
       <w:pPr>
@@ -3304,7 +4407,6 @@
           <w:sz w:val="30"/>
           <w:szCs w:val="30"/>
         </w:rPr>
-        <w:lastRenderedPageBreak/>
         <w:t xml:space="preserve">Decisión </w:t>
       </w:r>
     </w:p>
@@ -3318,8 +4420,16 @@
         <w:rPr>
           <w:rFonts w:cstheme="minorHAnsi"/>
         </w:rPr>
-        <w:t>Factory Method</w:t>
-      </w:r>
+        <w:t xml:space="preserve">Factory </w:t>
+      </w:r>
+      <w:proofErr w:type="spellStart"/>
+      <w:r>
+        <w:rPr>
+          <w:rFonts w:cstheme="minorHAnsi"/>
+        </w:rPr>
+        <w:t>Method</w:t>
+      </w:r>
+      <w:proofErr w:type="spellEnd"/>
     </w:p>
     <w:p>
       <w:pPr>
@@ -3374,11 +4484,19 @@
           <w:rFonts w:cstheme="minorHAnsi"/>
         </w:rPr>
       </w:pPr>
+      <w:proofErr w:type="spellStart"/>
       <w:r>
         <w:rPr>
           <w:rFonts w:cstheme="minorHAnsi"/>
         </w:rPr>
-        <w:t>Abstract Factory</w:t>
+        <w:t>Abstract</w:t>
+      </w:r>
+      <w:proofErr w:type="spellEnd"/>
+      <w:r>
+        <w:rPr>
+          <w:rFonts w:cstheme="minorHAnsi"/>
+        </w:rPr>
+        <w:t xml:space="preserve"> Factory</w:t>
       </w:r>
     </w:p>
     <w:p>
@@ -3584,7 +4702,15 @@
     </w:p>
     <w:p>
       <w:r>
-        <w:t>Además, los operarios de la factoria 4.0 debe estar permanente notificados a través de un sistema de mensajería interno y deben poderse suscribir a diferentes eventos y notificaciones como actualizaciones de la producción, fallos en los sensores o sobrecarga en la producción.</w:t>
+        <w:t xml:space="preserve">Además, los operarios de la </w:t>
+      </w:r>
+      <w:proofErr w:type="spellStart"/>
+      <w:r>
+        <w:t>factoria</w:t>
+      </w:r>
+      <w:proofErr w:type="spellEnd"/>
+      <w:r>
+        <w:t xml:space="preserve"> 4.0 debe estar permanente notificados a través de un sistema de mensajería interno y deben poderse suscribir a diferentes eventos y notificaciones como actualizaciones de la producción, fallos en los sensores o sobrecarga en la producción.</w:t>
       </w:r>
     </w:p>
     <w:p>
@@ -3634,7 +4760,6 @@
           <w:sz w:val="30"/>
           <w:szCs w:val="30"/>
         </w:rPr>
-        <w:lastRenderedPageBreak/>
         <w:t xml:space="preserve">Decisión </w:t>
       </w:r>
     </w:p>
@@ -3644,12 +4769,14 @@
           <w:rFonts w:cstheme="minorHAnsi"/>
         </w:rPr>
       </w:pPr>
+      <w:proofErr w:type="spellStart"/>
       <w:r>
         <w:rPr>
           <w:rFonts w:cstheme="minorHAnsi"/>
         </w:rPr>
         <w:t>Observer</w:t>
       </w:r>
+      <w:proofErr w:type="spellEnd"/>
     </w:p>
     <w:p>
       <w:pPr>
@@ -3704,11 +4831,19 @@
           <w:rFonts w:cstheme="minorHAnsi"/>
         </w:rPr>
       </w:pPr>
+      <w:proofErr w:type="spellStart"/>
       <w:r>
         <w:rPr>
           <w:rFonts w:cstheme="minorHAnsi"/>
         </w:rPr>
-        <w:t>Publish-Suscribe</w:t>
+        <w:t>Publish</w:t>
+      </w:r>
+      <w:proofErr w:type="spellEnd"/>
+      <w:r>
+        <w:rPr>
+          <w:rFonts w:cstheme="minorHAnsi"/>
+        </w:rPr>
+        <w:t>-Suscribe</w:t>
       </w:r>
     </w:p>
     <w:p>
@@ -3783,7 +4918,7 @@
 </file>
 
 <file path=word/numbering.xml><?xml version="1.0" encoding="utf-8"?>
-<w:numbering xmlns:wpc="http://schemas.microsoft.com/office/word/2010/wordprocessingCanvas" xmlns:cx="http://schemas.microsoft.com/office/drawing/2014/chartex" xmlns:cx1="http://schemas.microsoft.com/office/drawing/2015/9/8/chartex" xmlns:cx2="http://schemas.microsoft.com/office/drawing/2015/10/21/chartex" xmlns:cx3="http://schemas.microsoft.com/office/drawing/2016/5/9/chartex" xmlns:cx4="http://schemas.microsoft.com/office/drawing/2016/5/10/chartex" xmlns:cx5="http://schemas.microsoft.com/office/drawing/2016/5/11/chartex" xmlns:cx6="http://schemas.microsoft.com/office/drawing/2016/5/12/chartex" xmlns:cx7="http://schemas.microsoft.com/office/drawing/2016/5/13/chartex" xmlns:cx8="http://schemas.microsoft.com/office/drawing/2016/5/14/chartex" xmlns:mc="http://schemas.openxmlformats.org/markup-compatibility/2006" xmlns:aink="http://schemas.microsoft.com/office/drawing/2016/ink" xmlns:am3d="http://schemas.microsoft.com/office/drawing/2017/model3d" xmlns:o="urn:schemas-microsoft-com:office:office" xmlns:r="http://schemas.openxmlformats.org/officeDocument/2006/relationships" xmlns:m="http://schemas.openxmlformats.org/officeDocument/2006/math" xmlns:v="urn:schemas-microsoft-com:vml" xmlns:wp14="http://schemas.microsoft.com/office/word/2010/wordprocessingDrawing" xmlns:wp="http://schemas.openxmlformats.org/drawingml/2006/wordprocessingDrawing" xmlns:w10="urn:schemas-microsoft-com:office:word" xmlns:w="http://schemas.openxmlformats.org/wordprocessingml/2006/main" xmlns:w14="http://schemas.microsoft.com/office/word/2010/wordml" xmlns:w15="http://schemas.microsoft.com/office/word/2012/wordml" xmlns:w16cex="http://schemas.microsoft.com/office/word/2018/wordml/cex" xmlns:w16cid="http://schemas.microsoft.com/office/word/2016/wordml/cid" xmlns:w16="http://schemas.microsoft.com/office/word/2018/wordml" xmlns:w16sdtdh="http://schemas.microsoft.com/office/word/2020/wordml/sdtdatahash" xmlns:w16se="http://schemas.microsoft.com/office/word/2015/wordml/symex" xmlns:wpg="http://schemas.microsoft.com/office/word/2010/wordprocessingGroup" xmlns:wpi="http://schemas.microsoft.com/office/word/2010/wordprocessingInk" xmlns:wne="http://schemas.microsoft.com/office/word/2006/wordml" xmlns:wps="http://schemas.microsoft.com/office/word/2010/wordprocessingShape" mc:Ignorable="w14 w15 w16se w16cid w16 w16cex w16sdtdh wp14">
+<w:numbering xmlns:wpc="http://schemas.microsoft.com/office/word/2010/wordprocessingCanvas" xmlns:cx="http://schemas.microsoft.com/office/drawing/2014/chartex" xmlns:cx1="http://schemas.microsoft.com/office/drawing/2015/9/8/chartex" xmlns:mc="http://schemas.openxmlformats.org/markup-compatibility/2006" xmlns:o="urn:schemas-microsoft-com:office:office" xmlns:r="http://schemas.openxmlformats.org/officeDocument/2006/relationships" xmlns:m="http://schemas.openxmlformats.org/officeDocument/2006/math" xmlns:v="urn:schemas-microsoft-com:vml" xmlns:wp14="http://schemas.microsoft.com/office/word/2010/wordprocessingDrawing" xmlns:wp="http://schemas.openxmlformats.org/drawingml/2006/wordprocessingDrawing" xmlns:w10="urn:schemas-microsoft-com:office:word" xmlns:w="http://schemas.openxmlformats.org/wordprocessingml/2006/main" xmlns:w14="http://schemas.microsoft.com/office/word/2010/wordml" xmlns:w15="http://schemas.microsoft.com/office/word/2012/wordml" xmlns:w16se="http://schemas.microsoft.com/office/word/2015/wordml/symex" xmlns:wpg="http://schemas.microsoft.com/office/word/2010/wordprocessingGroup" xmlns:wpi="http://schemas.microsoft.com/office/word/2010/wordprocessingInk" xmlns:wne="http://schemas.microsoft.com/office/word/2006/wordml" xmlns:wps="http://schemas.microsoft.com/office/word/2010/wordprocessingShape" mc:Ignorable="w14 w15 w16se wp14">
   <w:abstractNum w:abstractNumId="0" w15:restartNumberingAfterBreak="0">
     <w:nsid w:val="068F4382"/>
     <w:multiLevelType w:val="hybridMultilevel"/>
@@ -5024,6 +6159,304 @@
       </w:pPr>
       <w:rPr>
         <w:rFonts w:ascii="Wingdings" w:hAnsi="Wingdings" w:hint="default"/>
+      </w:rPr>
+    </w:lvl>
+  </w:abstractNum>
+  <w:abstractNum w:abstractNumId="11" w15:restartNumberingAfterBreak="0">
+    <w:nsid w:val="77B36652"/>
+    <w:multiLevelType w:val="multilevel"/>
+    <w:tmpl w:val="31A2837C"/>
+    <w:lvl w:ilvl="0">
+      <w:start w:val="1"/>
+      <w:numFmt w:val="bullet"/>
+      <w:lvlText w:val=""/>
+      <w:lvlJc w:val="left"/>
+      <w:pPr>
+        <w:tabs>
+          <w:tab w:val="num" w:pos="720"/>
+        </w:tabs>
+        <w:ind w:left="720" w:hanging="360"/>
+      </w:pPr>
+      <w:rPr>
+        <w:rFonts w:ascii="Symbol" w:hAnsi="Symbol" w:hint="default"/>
+        <w:sz w:val="20"/>
+      </w:rPr>
+    </w:lvl>
+    <w:lvl w:ilvl="1" w:tentative="1">
+      <w:start w:val="1"/>
+      <w:numFmt w:val="bullet"/>
+      <w:lvlText w:val="o"/>
+      <w:lvlJc w:val="left"/>
+      <w:pPr>
+        <w:tabs>
+          <w:tab w:val="num" w:pos="1440"/>
+        </w:tabs>
+        <w:ind w:left="1440" w:hanging="360"/>
+      </w:pPr>
+      <w:rPr>
+        <w:rFonts w:ascii="Courier New" w:hAnsi="Courier New" w:hint="default"/>
+        <w:sz w:val="20"/>
+      </w:rPr>
+    </w:lvl>
+    <w:lvl w:ilvl="2" w:tentative="1">
+      <w:start w:val="1"/>
+      <w:numFmt w:val="bullet"/>
+      <w:lvlText w:val=""/>
+      <w:lvlJc w:val="left"/>
+      <w:pPr>
+        <w:tabs>
+          <w:tab w:val="num" w:pos="2160"/>
+        </w:tabs>
+        <w:ind w:left="2160" w:hanging="360"/>
+      </w:pPr>
+      <w:rPr>
+        <w:rFonts w:ascii="Wingdings" w:hAnsi="Wingdings" w:hint="default"/>
+        <w:sz w:val="20"/>
+      </w:rPr>
+    </w:lvl>
+    <w:lvl w:ilvl="3" w:tentative="1">
+      <w:start w:val="1"/>
+      <w:numFmt w:val="bullet"/>
+      <w:lvlText w:val=""/>
+      <w:lvlJc w:val="left"/>
+      <w:pPr>
+        <w:tabs>
+          <w:tab w:val="num" w:pos="2880"/>
+        </w:tabs>
+        <w:ind w:left="2880" w:hanging="360"/>
+      </w:pPr>
+      <w:rPr>
+        <w:rFonts w:ascii="Wingdings" w:hAnsi="Wingdings" w:hint="default"/>
+        <w:sz w:val="20"/>
+      </w:rPr>
+    </w:lvl>
+    <w:lvl w:ilvl="4" w:tentative="1">
+      <w:start w:val="1"/>
+      <w:numFmt w:val="bullet"/>
+      <w:lvlText w:val=""/>
+      <w:lvlJc w:val="left"/>
+      <w:pPr>
+        <w:tabs>
+          <w:tab w:val="num" w:pos="3600"/>
+        </w:tabs>
+        <w:ind w:left="3600" w:hanging="360"/>
+      </w:pPr>
+      <w:rPr>
+        <w:rFonts w:ascii="Wingdings" w:hAnsi="Wingdings" w:hint="default"/>
+        <w:sz w:val="20"/>
+      </w:rPr>
+    </w:lvl>
+    <w:lvl w:ilvl="5" w:tentative="1">
+      <w:start w:val="1"/>
+      <w:numFmt w:val="bullet"/>
+      <w:lvlText w:val=""/>
+      <w:lvlJc w:val="left"/>
+      <w:pPr>
+        <w:tabs>
+          <w:tab w:val="num" w:pos="4320"/>
+        </w:tabs>
+        <w:ind w:left="4320" w:hanging="360"/>
+      </w:pPr>
+      <w:rPr>
+        <w:rFonts w:ascii="Wingdings" w:hAnsi="Wingdings" w:hint="default"/>
+        <w:sz w:val="20"/>
+      </w:rPr>
+    </w:lvl>
+    <w:lvl w:ilvl="6" w:tentative="1">
+      <w:start w:val="1"/>
+      <w:numFmt w:val="bullet"/>
+      <w:lvlText w:val=""/>
+      <w:lvlJc w:val="left"/>
+      <w:pPr>
+        <w:tabs>
+          <w:tab w:val="num" w:pos="5040"/>
+        </w:tabs>
+        <w:ind w:left="5040" w:hanging="360"/>
+      </w:pPr>
+      <w:rPr>
+        <w:rFonts w:ascii="Wingdings" w:hAnsi="Wingdings" w:hint="default"/>
+        <w:sz w:val="20"/>
+      </w:rPr>
+    </w:lvl>
+    <w:lvl w:ilvl="7" w:tentative="1">
+      <w:start w:val="1"/>
+      <w:numFmt w:val="bullet"/>
+      <w:lvlText w:val=""/>
+      <w:lvlJc w:val="left"/>
+      <w:pPr>
+        <w:tabs>
+          <w:tab w:val="num" w:pos="5760"/>
+        </w:tabs>
+        <w:ind w:left="5760" w:hanging="360"/>
+      </w:pPr>
+      <w:rPr>
+        <w:rFonts w:ascii="Wingdings" w:hAnsi="Wingdings" w:hint="default"/>
+        <w:sz w:val="20"/>
+      </w:rPr>
+    </w:lvl>
+    <w:lvl w:ilvl="8" w:tentative="1">
+      <w:start w:val="1"/>
+      <w:numFmt w:val="bullet"/>
+      <w:lvlText w:val=""/>
+      <w:lvlJc w:val="left"/>
+      <w:pPr>
+        <w:tabs>
+          <w:tab w:val="num" w:pos="6480"/>
+        </w:tabs>
+        <w:ind w:left="6480" w:hanging="360"/>
+      </w:pPr>
+      <w:rPr>
+        <w:rFonts w:ascii="Wingdings" w:hAnsi="Wingdings" w:hint="default"/>
+        <w:sz w:val="20"/>
+      </w:rPr>
+    </w:lvl>
+  </w:abstractNum>
+  <w:abstractNum w:abstractNumId="12" w15:restartNumberingAfterBreak="0">
+    <w:nsid w:val="78FA6161"/>
+    <w:multiLevelType w:val="multilevel"/>
+    <w:tmpl w:val="2300042A"/>
+    <w:lvl w:ilvl="0">
+      <w:start w:val="1"/>
+      <w:numFmt w:val="bullet"/>
+      <w:lvlText w:val=""/>
+      <w:lvlJc w:val="left"/>
+      <w:pPr>
+        <w:tabs>
+          <w:tab w:val="num" w:pos="720"/>
+        </w:tabs>
+        <w:ind w:left="720" w:hanging="360"/>
+      </w:pPr>
+      <w:rPr>
+        <w:rFonts w:ascii="Symbol" w:hAnsi="Symbol" w:hint="default"/>
+        <w:sz w:val="20"/>
+      </w:rPr>
+    </w:lvl>
+    <w:lvl w:ilvl="1" w:tentative="1">
+      <w:start w:val="1"/>
+      <w:numFmt w:val="bullet"/>
+      <w:lvlText w:val="o"/>
+      <w:lvlJc w:val="left"/>
+      <w:pPr>
+        <w:tabs>
+          <w:tab w:val="num" w:pos="1440"/>
+        </w:tabs>
+        <w:ind w:left="1440" w:hanging="360"/>
+      </w:pPr>
+      <w:rPr>
+        <w:rFonts w:ascii="Courier New" w:hAnsi="Courier New" w:hint="default"/>
+        <w:sz w:val="20"/>
+      </w:rPr>
+    </w:lvl>
+    <w:lvl w:ilvl="2" w:tentative="1">
+      <w:start w:val="1"/>
+      <w:numFmt w:val="bullet"/>
+      <w:lvlText w:val=""/>
+      <w:lvlJc w:val="left"/>
+      <w:pPr>
+        <w:tabs>
+          <w:tab w:val="num" w:pos="2160"/>
+        </w:tabs>
+        <w:ind w:left="2160" w:hanging="360"/>
+      </w:pPr>
+      <w:rPr>
+        <w:rFonts w:ascii="Wingdings" w:hAnsi="Wingdings" w:hint="default"/>
+        <w:sz w:val="20"/>
+      </w:rPr>
+    </w:lvl>
+    <w:lvl w:ilvl="3" w:tentative="1">
+      <w:start w:val="1"/>
+      <w:numFmt w:val="bullet"/>
+      <w:lvlText w:val=""/>
+      <w:lvlJc w:val="left"/>
+      <w:pPr>
+        <w:tabs>
+          <w:tab w:val="num" w:pos="2880"/>
+        </w:tabs>
+        <w:ind w:left="2880" w:hanging="360"/>
+      </w:pPr>
+      <w:rPr>
+        <w:rFonts w:ascii="Wingdings" w:hAnsi="Wingdings" w:hint="default"/>
+        <w:sz w:val="20"/>
+      </w:rPr>
+    </w:lvl>
+    <w:lvl w:ilvl="4" w:tentative="1">
+      <w:start w:val="1"/>
+      <w:numFmt w:val="bullet"/>
+      <w:lvlText w:val=""/>
+      <w:lvlJc w:val="left"/>
+      <w:pPr>
+        <w:tabs>
+          <w:tab w:val="num" w:pos="3600"/>
+        </w:tabs>
+        <w:ind w:left="3600" w:hanging="360"/>
+      </w:pPr>
+      <w:rPr>
+        <w:rFonts w:ascii="Wingdings" w:hAnsi="Wingdings" w:hint="default"/>
+        <w:sz w:val="20"/>
+      </w:rPr>
+    </w:lvl>
+    <w:lvl w:ilvl="5" w:tentative="1">
+      <w:start w:val="1"/>
+      <w:numFmt w:val="bullet"/>
+      <w:lvlText w:val=""/>
+      <w:lvlJc w:val="left"/>
+      <w:pPr>
+        <w:tabs>
+          <w:tab w:val="num" w:pos="4320"/>
+        </w:tabs>
+        <w:ind w:left="4320" w:hanging="360"/>
+      </w:pPr>
+      <w:rPr>
+        <w:rFonts w:ascii="Wingdings" w:hAnsi="Wingdings" w:hint="default"/>
+        <w:sz w:val="20"/>
+      </w:rPr>
+    </w:lvl>
+    <w:lvl w:ilvl="6" w:tentative="1">
+      <w:start w:val="1"/>
+      <w:numFmt w:val="bullet"/>
+      <w:lvlText w:val=""/>
+      <w:lvlJc w:val="left"/>
+      <w:pPr>
+        <w:tabs>
+          <w:tab w:val="num" w:pos="5040"/>
+        </w:tabs>
+        <w:ind w:left="5040" w:hanging="360"/>
+      </w:pPr>
+      <w:rPr>
+        <w:rFonts w:ascii="Wingdings" w:hAnsi="Wingdings" w:hint="default"/>
+        <w:sz w:val="20"/>
+      </w:rPr>
+    </w:lvl>
+    <w:lvl w:ilvl="7" w:tentative="1">
+      <w:start w:val="1"/>
+      <w:numFmt w:val="bullet"/>
+      <w:lvlText w:val=""/>
+      <w:lvlJc w:val="left"/>
+      <w:pPr>
+        <w:tabs>
+          <w:tab w:val="num" w:pos="5760"/>
+        </w:tabs>
+        <w:ind w:left="5760" w:hanging="360"/>
+      </w:pPr>
+      <w:rPr>
+        <w:rFonts w:ascii="Wingdings" w:hAnsi="Wingdings" w:hint="default"/>
+        <w:sz w:val="20"/>
+      </w:rPr>
+    </w:lvl>
+    <w:lvl w:ilvl="8" w:tentative="1">
+      <w:start w:val="1"/>
+      <w:numFmt w:val="bullet"/>
+      <w:lvlText w:val=""/>
+      <w:lvlJc w:val="left"/>
+      <w:pPr>
+        <w:tabs>
+          <w:tab w:val="num" w:pos="6480"/>
+        </w:tabs>
+        <w:ind w:left="6480" w:hanging="360"/>
+      </w:pPr>
+      <w:rPr>
+        <w:rFonts w:ascii="Wingdings" w:hAnsi="Wingdings" w:hint="default"/>
+        <w:sz w:val="20"/>
       </w:rPr>
     </w:lvl>
   </w:abstractNum>
@@ -5060,11 +6493,17 @@
   <w:num w:numId="11">
     <w:abstractNumId w:val="8"/>
   </w:num>
+  <w:num w:numId="12">
+    <w:abstractNumId w:val="11"/>
+  </w:num>
+  <w:num w:numId="13">
+    <w:abstractNumId w:val="12"/>
+  </w:num>
 </w:numbering>
 </file>
 
 <file path=word/styles.xml><?xml version="1.0" encoding="utf-8"?>
-<w:styles xmlns:mc="http://schemas.openxmlformats.org/markup-compatibility/2006" xmlns:r="http://schemas.openxmlformats.org/officeDocument/2006/relationships" xmlns:w="http://schemas.openxmlformats.org/wordprocessingml/2006/main" xmlns:w14="http://schemas.microsoft.com/office/word/2010/wordml" xmlns:w15="http://schemas.microsoft.com/office/word/2012/wordml" xmlns:w16cex="http://schemas.microsoft.com/office/word/2018/wordml/cex" xmlns:w16cid="http://schemas.microsoft.com/office/word/2016/wordml/cid" xmlns:w16="http://schemas.microsoft.com/office/word/2018/wordml" xmlns:w16sdtdh="http://schemas.microsoft.com/office/word/2020/wordml/sdtdatahash" xmlns:w16se="http://schemas.microsoft.com/office/word/2015/wordml/symex" mc:Ignorable="w14 w15 w16se w16cid w16 w16cex w16sdtdh">
+<w:styles xmlns:mc="http://schemas.openxmlformats.org/markup-compatibility/2006" xmlns:r="http://schemas.openxmlformats.org/officeDocument/2006/relationships" xmlns:w="http://schemas.openxmlformats.org/wordprocessingml/2006/main" xmlns:w14="http://schemas.microsoft.com/office/word/2010/wordml" xmlns:w15="http://schemas.microsoft.com/office/word/2012/wordml" xmlns:w16se="http://schemas.microsoft.com/office/word/2015/wordml/symex" mc:Ignorable="w14 w15 w16se">
   <w:docDefaults>
     <w:rPrDefault>
       <w:rPr>
@@ -5080,7 +6519,7 @@
       </w:pPr>
     </w:pPrDefault>
   </w:docDefaults>
-  <w:latentStyles w:defLockedState="0" w:defUIPriority="99" w:defSemiHidden="0" w:defUnhideWhenUsed="0" w:defQFormat="0" w:count="376">
+  <w:latentStyles w:defLockedState="0" w:defUIPriority="99" w:defSemiHidden="0" w:defUnhideWhenUsed="0" w:defQFormat="0" w:count="371">
     <w:lsdException w:name="Normal" w:uiPriority="0" w:qFormat="1"/>
     <w:lsdException w:name="heading 1" w:uiPriority="9" w:qFormat="1"/>
     <w:lsdException w:name="heading 2" w:semiHidden="1" w:uiPriority="9" w:unhideWhenUsed="1" w:qFormat="1"/>
@@ -5186,6 +6625,7 @@
     <w:lsdException w:name="HTML Sample" w:semiHidden="1" w:unhideWhenUsed="1"/>
     <w:lsdException w:name="HTML Typewriter" w:semiHidden="1" w:unhideWhenUsed="1"/>
     <w:lsdException w:name="HTML Variable" w:semiHidden="1" w:unhideWhenUsed="1"/>
+    <w:lsdException w:name="Normal Table" w:semiHidden="1" w:unhideWhenUsed="1"/>
     <w:lsdException w:name="annotation subject" w:semiHidden="1" w:unhideWhenUsed="1"/>
     <w:lsdException w:name="No List" w:semiHidden="1" w:unhideWhenUsed="1"/>
     <w:lsdException w:name="Outline List 1" w:semiHidden="1" w:unhideWhenUsed="1"/>
@@ -5228,8 +6668,11 @@
     <w:lsdException w:name="Table Contemporary" w:semiHidden="1" w:unhideWhenUsed="1"/>
     <w:lsdException w:name="Table Elegant" w:semiHidden="1" w:unhideWhenUsed="1"/>
     <w:lsdException w:name="Table Professional" w:semiHidden="1" w:unhideWhenUsed="1"/>
+    <w:lsdException w:name="Table Subtle 1" w:semiHidden="1" w:unhideWhenUsed="1"/>
     <w:lsdException w:name="Table Subtle 2" w:semiHidden="1" w:unhideWhenUsed="1"/>
     <w:lsdException w:name="Table Web 1" w:semiHidden="1" w:unhideWhenUsed="1"/>
+    <w:lsdException w:name="Table Web 2" w:semiHidden="1" w:unhideWhenUsed="1"/>
+    <w:lsdException w:name="Table Web 3" w:semiHidden="1" w:unhideWhenUsed="1"/>
     <w:lsdException w:name="Balloon Text" w:semiHidden="1" w:unhideWhenUsed="1"/>
     <w:lsdException w:name="Table Grid" w:uiPriority="39"/>
     <w:lsdException w:name="Table Theme" w:semiHidden="1" w:unhideWhenUsed="1"/>
@@ -5448,11 +6891,6 @@
     <w:lsdException w:name="List Table 5 Dark Accent 6" w:uiPriority="50"/>
     <w:lsdException w:name="List Table 6 Colorful Accent 6" w:uiPriority="51"/>
     <w:lsdException w:name="List Table 7 Colorful Accent 6" w:uiPriority="52"/>
-    <w:lsdException w:name="Mention" w:semiHidden="1" w:unhideWhenUsed="1"/>
-    <w:lsdException w:name="Smart Hyperlink" w:semiHidden="1" w:unhideWhenUsed="1"/>
-    <w:lsdException w:name="Hashtag" w:semiHidden="1" w:unhideWhenUsed="1"/>
-    <w:lsdException w:name="Unresolved Mention" w:semiHidden="1" w:unhideWhenUsed="1"/>
-    <w:lsdException w:name="Smart Link" w:semiHidden="1" w:unhideWhenUsed="1"/>
   </w:latentStyles>
   <w:style w:type="paragraph" w:default="1" w:styleId="Normal">
     <w:name w:val="Normal"/>
@@ -5529,6 +6967,17 @@
       <w:sz w:val="24"/>
       <w:szCs w:val="24"/>
       <w:lang w:eastAsia="es-ES"/>
+    </w:rPr>
+  </w:style>
+  <w:style w:type="character" w:styleId="Textoennegrita">
+    <w:name w:val="Strong"/>
+    <w:basedOn w:val="Fuentedeprrafopredeter"/>
+    <w:uiPriority w:val="22"/>
+    <w:qFormat/>
+    <w:rsid w:val="00550FF4"/>
+    <w:rPr>
+      <w:b/>
+      <w:bCs/>
     </w:rPr>
   </w:style>
 </w:styles>

</xml_diff>